<commit_message>
language features and docs
</commit_message>
<xml_diff>
--- a/Documentacion.docx
+++ b/Documentacion.docx
@@ -744,7 +744,11 @@
     <w:sdt>
       <w:sdtPr>
         <w:rPr>
-          <w:lang w:val="es-ES"/>
+          <w:rFonts w:ascii="Arial" w:eastAsiaTheme="minorHAnsi" w:hAnsi="Arial" w:cstheme="minorBidi"/>
+          <w:color w:val="auto"/>
+          <w:sz w:val="24"/>
+          <w:szCs w:val="22"/>
+          <w:lang w:val="es-ES" w:eastAsia="en-US"/>
         </w:rPr>
         <w:id w:val="-1674335866"/>
         <w:docPartObj>
@@ -754,13 +758,8 @@
       </w:sdtPr>
       <w:sdtEndPr>
         <w:rPr>
-          <w:rFonts w:ascii="Arial" w:eastAsiaTheme="minorHAnsi" w:hAnsi="Arial" w:cstheme="minorBidi"/>
-          <w:b/>
-          <w:bCs/>
-          <w:color w:val="auto"/>
-          <w:sz w:val="24"/>
-          <w:szCs w:val="22"/>
-          <w:lang w:eastAsia="en-US"/>
+          <w:b/>
+          <w:bCs/>
         </w:rPr>
       </w:sdtEndPr>
       <w:sdtContent>
@@ -799,7 +798,7 @@
           <w:r>
             <w:fldChar w:fldCharType="separate"/>
           </w:r>
-          <w:hyperlink w:anchor="_Toc166619610" w:history="1">
+          <w:hyperlink w:anchor="_Toc166669796" w:history="1">
             <w:r>
               <w:rPr>
                 <w:rStyle w:val="Hipervnculo"/>
@@ -827,7 +826,7 @@
                 <w:noProof/>
                 <w:webHidden/>
               </w:rPr>
-              <w:instrText xml:space="preserve"> PAGEREF _Toc166619610 \h </w:instrText>
+              <w:instrText xml:space="preserve"> PAGEREF _Toc166669796 \h </w:instrText>
             </w:r>
             <w:r>
               <w:rPr>
@@ -873,7 +872,7 @@
               <w14:ligatures w14:val="standardContextual"/>
             </w:rPr>
           </w:pPr>
-          <w:hyperlink w:anchor="_Toc166619611" w:history="1">
+          <w:hyperlink w:anchor="_Toc166669797" w:history="1">
             <w:r>
               <w:rPr>
                 <w:rStyle w:val="Hipervnculo"/>
@@ -900,7 +899,7 @@
                 <w:noProof/>
                 <w:webHidden/>
               </w:rPr>
-              <w:instrText xml:space="preserve"> PAGEREF _Toc166619611 \h </w:instrText>
+              <w:instrText xml:space="preserve"> PAGEREF _Toc166669797 \h </w:instrText>
             </w:r>
             <w:r>
               <w:rPr>
@@ -946,7 +945,7 @@
               <w14:ligatures w14:val="standardContextual"/>
             </w:rPr>
           </w:pPr>
-          <w:hyperlink w:anchor="_Toc166619612" w:history="1">
+          <w:hyperlink w:anchor="_Toc166669798" w:history="1">
             <w:r>
               <w:rPr>
                 <w:rStyle w:val="Hipervnculo"/>
@@ -974,7 +973,7 @@
                 <w:noProof/>
                 <w:webHidden/>
               </w:rPr>
-              <w:instrText xml:space="preserve"> PAGEREF _Toc166619612 \h </w:instrText>
+              <w:instrText xml:space="preserve"> PAGEREF _Toc166669798 \h </w:instrText>
             </w:r>
             <w:r>
               <w:rPr>
@@ -1020,7 +1019,7 @@
               <w14:ligatures w14:val="standardContextual"/>
             </w:rPr>
           </w:pPr>
-          <w:hyperlink w:anchor="_Toc166619613" w:history="1">
+          <w:hyperlink w:anchor="_Toc166669799" w:history="1">
             <w:r>
               <w:rPr>
                 <w:rStyle w:val="Hipervnculo"/>
@@ -1048,7 +1047,7 @@
                 <w:noProof/>
                 <w:webHidden/>
               </w:rPr>
-              <w:instrText xml:space="preserve"> PAGEREF _Toc166619613 \h </w:instrText>
+              <w:instrText xml:space="preserve"> PAGEREF _Toc166669799 \h </w:instrText>
             </w:r>
             <w:r>
               <w:rPr>
@@ -1094,7 +1093,7 @@
               <w14:ligatures w14:val="standardContextual"/>
             </w:rPr>
           </w:pPr>
-          <w:hyperlink w:anchor="_Toc166619614" w:history="1">
+          <w:hyperlink w:anchor="_Toc166669800" w:history="1">
             <w:r>
               <w:rPr>
                 <w:rStyle w:val="Hipervnculo"/>
@@ -1122,7 +1121,7 @@
                 <w:noProof/>
                 <w:webHidden/>
               </w:rPr>
-              <w:instrText xml:space="preserve"> PAGEREF _Toc166619614 \h </w:instrText>
+              <w:instrText xml:space="preserve"> PAGEREF _Toc166669800 \h </w:instrText>
             </w:r>
             <w:r>
               <w:rPr>
@@ -1168,7 +1167,7 @@
               <w14:ligatures w14:val="standardContextual"/>
             </w:rPr>
           </w:pPr>
-          <w:hyperlink w:anchor="_Toc166619615" w:history="1">
+          <w:hyperlink w:anchor="_Toc166669801" w:history="1">
             <w:r>
               <w:rPr>
                 <w:rStyle w:val="Hipervnculo"/>
@@ -1196,7 +1195,7 @@
                 <w:noProof/>
                 <w:webHidden/>
               </w:rPr>
-              <w:instrText xml:space="preserve"> PAGEREF _Toc166619615 \h </w:instrText>
+              <w:instrText xml:space="preserve"> PAGEREF _Toc166669801 \h </w:instrText>
             </w:r>
             <w:r>
               <w:rPr>
@@ -1242,7 +1241,7 @@
               <w14:ligatures w14:val="standardContextual"/>
             </w:rPr>
           </w:pPr>
-          <w:hyperlink w:anchor="_Toc166619616" w:history="1">
+          <w:hyperlink w:anchor="_Toc166669802" w:history="1">
             <w:r>
               <w:rPr>
                 <w:rStyle w:val="Hipervnculo"/>
@@ -1270,7 +1269,7 @@
                 <w:noProof/>
                 <w:webHidden/>
               </w:rPr>
-              <w:instrText xml:space="preserve"> PAGEREF _Toc166619616 \h </w:instrText>
+              <w:instrText xml:space="preserve"> PAGEREF _Toc166669802 \h </w:instrText>
             </w:r>
             <w:r>
               <w:rPr>
@@ -1316,7 +1315,7 @@
               <w14:ligatures w14:val="standardContextual"/>
             </w:rPr>
           </w:pPr>
-          <w:hyperlink w:anchor="_Toc166619617" w:history="1">
+          <w:hyperlink w:anchor="_Toc166669803" w:history="1">
             <w:r>
               <w:rPr>
                 <w:rStyle w:val="Hipervnculo"/>
@@ -1344,7 +1343,7 @@
                 <w:noProof/>
                 <w:webHidden/>
               </w:rPr>
-              <w:instrText xml:space="preserve"> PAGEREF _Toc166619617 \h </w:instrText>
+              <w:instrText xml:space="preserve"> PAGEREF _Toc166669803 \h </w:instrText>
             </w:r>
             <w:r>
               <w:rPr>
@@ -1390,7 +1389,7 @@
               <w14:ligatures w14:val="standardContextual"/>
             </w:rPr>
           </w:pPr>
-          <w:hyperlink w:anchor="_Toc166619618" w:history="1">
+          <w:hyperlink w:anchor="_Toc166669804" w:history="1">
             <w:r>
               <w:rPr>
                 <w:rStyle w:val="Hipervnculo"/>
@@ -1418,7 +1417,7 @@
                 <w:noProof/>
                 <w:webHidden/>
               </w:rPr>
-              <w:instrText xml:space="preserve"> PAGEREF _Toc166619618 \h </w:instrText>
+              <w:instrText xml:space="preserve"> PAGEREF _Toc166669804 \h </w:instrText>
             </w:r>
             <w:r>
               <w:rPr>
@@ -1464,7 +1463,7 @@
               <w14:ligatures w14:val="standardContextual"/>
             </w:rPr>
           </w:pPr>
-          <w:hyperlink w:anchor="_Toc166619619" w:history="1">
+          <w:hyperlink w:anchor="_Toc166669805" w:history="1">
             <w:r>
               <w:rPr>
                 <w:rStyle w:val="Hipervnculo"/>
@@ -1492,7 +1491,7 @@
                 <w:noProof/>
                 <w:webHidden/>
               </w:rPr>
-              <w:instrText xml:space="preserve"> PAGEREF _Toc166619619 \h </w:instrText>
+              <w:instrText xml:space="preserve"> PAGEREF _Toc166669805 \h </w:instrText>
             </w:r>
             <w:r>
               <w:rPr>
@@ -1663,7 +1662,7 @@
           <w:lang w:val="es-MX"/>
         </w:rPr>
       </w:pPr>
-      <w:bookmarkStart w:id="0" w:name="_Toc166619610"/>
+      <w:bookmarkStart w:id="0" w:name="_Toc166669796"/>
       <w:r>
         <w:rPr>
           <w:lang w:val="es-MX"/>
@@ -1889,7 +1888,7 @@
       <w:pPr>
         <w:pStyle w:val="Ttulo1"/>
       </w:pPr>
-      <w:bookmarkStart w:id="1" w:name="_Toc166619611"/>
+      <w:bookmarkStart w:id="1" w:name="_Toc166669797"/>
       <w:r>
         <w:lastRenderedPageBreak/>
         <w:t>Modelo</w:t>
@@ -3307,7 +3306,7 @@
           <w:lang w:val="es-MX"/>
         </w:rPr>
       </w:pPr>
-      <w:bookmarkStart w:id="2" w:name="_Toc166619612"/>
+      <w:bookmarkStart w:id="2" w:name="_Toc166669798"/>
       <w:proofErr w:type="spellStart"/>
       <w:r>
         <w:rPr>
@@ -3862,7 +3861,7 @@
           <w:lang w:val="es-MX"/>
         </w:rPr>
       </w:pPr>
-      <w:bookmarkStart w:id="3" w:name="_Toc166619613"/>
+      <w:bookmarkStart w:id="3" w:name="_Toc166669799"/>
       <w:r>
         <w:rPr>
           <w:lang w:val="es-MX"/>
@@ -4255,7 +4254,7 @@
           <w:lang w:val="es-MX"/>
         </w:rPr>
       </w:pPr>
-      <w:bookmarkStart w:id="4" w:name="_Toc166619614"/>
+      <w:bookmarkStart w:id="4" w:name="_Toc166669800"/>
       <w:r>
         <w:rPr>
           <w:lang w:val="es-MX"/>
@@ -4322,7 +4321,7 @@
           <w:bCs/>
           <w:lang w:val="es-MX"/>
         </w:rPr>
-        <w:t>administrar_productos</w:t>
+        <w:t>control_products</w:t>
       </w:r>
       <w:proofErr w:type="spellEnd"/>
       <w:r>
@@ -4548,14 +4547,93 @@
     </w:p>
     <w:p>
       <w:pPr>
-        <w:jc w:val="left"/>
-        <w:rPr>
-          <w:lang w:val="es-MX"/>
-        </w:rPr>
-      </w:pPr>
-    </w:p>
-    <w:p>
-      <w:pPr>
+        <w:numPr>
+          <w:ilvl w:val="0"/>
+          <w:numId w:val="3"/>
+        </w:numPr>
+        <w:jc w:val="left"/>
+        <w:rPr>
+          <w:lang w:val="es-MX"/>
+        </w:rPr>
+      </w:pPr>
+      <w:r>
+        <w:rPr>
+          <w:b/>
+          <w:bCs/>
+          <w:lang w:val="es-MX"/>
+        </w:rPr>
+        <w:t>Vista de consulta de Stock (</w:t>
+      </w:r>
+      <w:proofErr w:type="spellStart"/>
+      <w:r>
+        <w:rPr>
+          <w:b/>
+          <w:bCs/>
+          <w:lang w:val="es-MX"/>
+        </w:rPr>
+        <w:t>inventory_consult</w:t>
+      </w:r>
+      <w:proofErr w:type="spellEnd"/>
+      <w:r>
+        <w:rPr>
+          <w:b/>
+          <w:bCs/>
+          <w:lang w:val="es-MX"/>
+        </w:rPr>
+        <w:t>)</w:t>
+      </w:r>
+    </w:p>
+    <w:p>
+      <w:pPr>
+        <w:numPr>
+          <w:ilvl w:val="1"/>
+          <w:numId w:val="3"/>
+        </w:numPr>
+        <w:jc w:val="left"/>
+        <w:rPr>
+          <w:lang w:val="es-MX"/>
+        </w:rPr>
+      </w:pPr>
+      <w:r>
+        <w:rPr>
+          <w:lang w:val="es-MX"/>
+        </w:rPr>
+        <w:t>Esta vista permite a los usuarios</w:t>
+      </w:r>
+      <w:r>
+        <w:rPr>
+          <w:lang w:val="es-MX"/>
+        </w:rPr>
+        <w:t xml:space="preserve"> consultar el stock de los productos</w:t>
+      </w:r>
+      <w:r>
+        <w:rPr>
+          <w:lang w:val="es-MX"/>
+        </w:rPr>
+        <w:t>.</w:t>
+      </w:r>
+    </w:p>
+    <w:p>
+      <w:pPr>
+        <w:numPr>
+          <w:ilvl w:val="1"/>
+          <w:numId w:val="3"/>
+        </w:numPr>
+        <w:jc w:val="left"/>
+        <w:rPr>
+          <w:lang w:val="es-MX"/>
+        </w:rPr>
+      </w:pPr>
+      <w:r>
+        <w:rPr>
+          <w:lang w:val="es-MX"/>
+        </w:rPr>
+        <w:t>Es accesible para el usuario consultor</w:t>
+      </w:r>
+    </w:p>
+    <w:p>
+      <w:pPr>
+        <w:ind w:left="720"/>
         <w:jc w:val="left"/>
         <w:rPr>
           <w:lang w:val="es-MX"/>
@@ -4665,7 +4743,7 @@
           <w:lang w:val="es-MX"/>
         </w:rPr>
       </w:pPr>
-      <w:bookmarkStart w:id="5" w:name="_Toc166619615"/>
+      <w:bookmarkStart w:id="5" w:name="_Toc166669801"/>
       <w:r>
         <w:rPr>
           <w:lang w:val="es-MX"/>
@@ -4711,16 +4789,34 @@
           <w:bCs/>
           <w:lang w:val="es-MX"/>
         </w:rPr>
-        <w:t>Vista de modificación de stock (</w:t>
-      </w:r>
-      <w:proofErr w:type="spellStart"/>
-      <w:r>
-        <w:rPr>
-          <w:b/>
-          <w:bCs/>
-          <w:lang w:val="es-MX"/>
-        </w:rPr>
-        <w:t>modificar_stock</w:t>
+        <w:t>Vistas para registrar entrada y salida de inventario (</w:t>
+      </w:r>
+      <w:proofErr w:type="spellStart"/>
+      <w:r>
+        <w:rPr>
+          <w:b/>
+          <w:bCs/>
+          <w:lang w:val="es-MX"/>
+        </w:rPr>
+        <w:t>register_inventory_entry</w:t>
+      </w:r>
+      <w:proofErr w:type="spellEnd"/>
+      <w:r>
+        <w:rPr>
+          <w:b/>
+          <w:bCs/>
+          <w:lang w:val="es-MX"/>
+        </w:rPr>
+        <w:t xml:space="preserve">, </w:t>
+      </w:r>
+      <w:proofErr w:type="spellStart"/>
+      <w:r>
+        <w:rPr>
+          <w:b/>
+          <w:bCs/>
+          <w:lang w:val="es-MX"/>
+        </w:rPr>
+        <w:t>register_inventory_exit</w:t>
       </w:r>
       <w:proofErr w:type="spellEnd"/>
       <w:r>
@@ -4753,7 +4849,7 @@
         <w:rPr>
           <w:lang w:val="es-MX"/>
         </w:rPr>
-        <w:t>Esta vista permite a los usuarios modificar el stock de un producto específico.</w:t>
+        <w:t>Estas vistas manejan el registro de entradas y salidas de inventario, respectivamente.</w:t>
       </w:r>
     </w:p>
     <w:p>
@@ -4771,23 +4867,51 @@
         <w:rPr>
           <w:lang w:val="es-MX"/>
         </w:rPr>
-        <w:t xml:space="preserve">Recibe el </w:t>
-      </w:r>
-      <w:proofErr w:type="spellStart"/>
-      <w:r>
-        <w:rPr>
-          <w:b/>
-          <w:bCs/>
-          <w:lang w:val="es-MX"/>
-        </w:rPr>
-        <w:t>product_id</w:t>
-      </w:r>
-      <w:proofErr w:type="spellEnd"/>
-      <w:r>
-        <w:rPr>
-          <w:lang w:val="es-MX"/>
-        </w:rPr>
-        <w:t xml:space="preserve"> como parámetro en la URL y busca el producto correspondiente en la base de datos.</w:t>
+        <w:t>Procesan los formularios para registrar las entradas y salidas de inventario en la base de datos.</w:t>
+      </w:r>
+    </w:p>
+    <w:p>
+      <w:pPr>
+        <w:numPr>
+          <w:ilvl w:val="0"/>
+          <w:numId w:val="4"/>
+        </w:numPr>
+        <w:jc w:val="left"/>
+        <w:rPr>
+          <w:lang w:val="es-MX"/>
+        </w:rPr>
+      </w:pPr>
+      <w:r>
+        <w:rPr>
+          <w:b/>
+          <w:bCs/>
+          <w:lang w:val="es-MX"/>
+        </w:rPr>
+        <w:t>Vista de información de inventario (</w:t>
+      </w:r>
+      <w:proofErr w:type="spellStart"/>
+      <w:r>
+        <w:rPr>
+          <w:b/>
+          <w:bCs/>
+          <w:lang w:val="es-MX"/>
+        </w:rPr>
+        <w:t>inventory_information</w:t>
+      </w:r>
+      <w:proofErr w:type="spellEnd"/>
+      <w:r>
+        <w:rPr>
+          <w:b/>
+          <w:bCs/>
+          <w:lang w:val="es-MX"/>
+        </w:rPr>
+        <w:t>)</w:t>
+      </w:r>
+      <w:r>
+        <w:rPr>
+          <w:lang w:val="es-MX"/>
+        </w:rPr>
+        <w:t>:</w:t>
       </w:r>
     </w:p>
     <w:p>
@@ -4805,21 +4929,7 @@
         <w:rPr>
           <w:lang w:val="es-MX"/>
         </w:rPr>
-        <w:t xml:space="preserve">Muestra un formulario </w:t>
-      </w:r>
-      <w:proofErr w:type="spellStart"/>
-      <w:r>
-        <w:rPr>
-          <w:lang w:val="es-MX"/>
-        </w:rPr>
-        <w:t>pre-rellenado</w:t>
-      </w:r>
-      <w:proofErr w:type="spellEnd"/>
-      <w:r>
-        <w:rPr>
-          <w:lang w:val="es-MX"/>
-        </w:rPr>
-        <w:t xml:space="preserve"> con la cantidad actual de stock del producto.</w:t>
+        <w:t>Esta vista muestra información sobre las entradas y salidas de inventario, así como los productos con stock insuficiente.</w:t>
       </w:r>
     </w:p>
     <w:p>
@@ -4837,190 +4947,6 @@
         <w:rPr>
           <w:lang w:val="es-MX"/>
         </w:rPr>
-        <w:t>A</w:t>
-      </w:r>
-      <w:r>
-        <w:rPr>
-          <w:lang w:val="es-MX"/>
-        </w:rPr>
-        <w:t>ctualiza el stock del producto en la base de datos.</w:t>
-      </w:r>
-    </w:p>
-    <w:p>
-      <w:pPr>
-        <w:numPr>
-          <w:ilvl w:val="0"/>
-          <w:numId w:val="4"/>
-        </w:numPr>
-        <w:jc w:val="left"/>
-        <w:rPr>
-          <w:lang w:val="es-MX"/>
-        </w:rPr>
-      </w:pPr>
-      <w:r>
-        <w:rPr>
-          <w:b/>
-          <w:bCs/>
-          <w:lang w:val="es-MX"/>
-        </w:rPr>
-        <w:t>Vistas para registrar entrada y salida de inventario (</w:t>
-      </w:r>
-      <w:proofErr w:type="spellStart"/>
-      <w:r>
-        <w:rPr>
-          <w:b/>
-          <w:bCs/>
-          <w:lang w:val="es-MX"/>
-        </w:rPr>
-        <w:t>register_inventory_entry</w:t>
-      </w:r>
-      <w:proofErr w:type="spellEnd"/>
-      <w:r>
-        <w:rPr>
-          <w:b/>
-          <w:bCs/>
-          <w:lang w:val="es-MX"/>
-        </w:rPr>
-        <w:t xml:space="preserve">, </w:t>
-      </w:r>
-      <w:proofErr w:type="spellStart"/>
-      <w:r>
-        <w:rPr>
-          <w:b/>
-          <w:bCs/>
-          <w:lang w:val="es-MX"/>
-        </w:rPr>
-        <w:t>register_inventory_exit</w:t>
-      </w:r>
-      <w:proofErr w:type="spellEnd"/>
-      <w:r>
-        <w:rPr>
-          <w:b/>
-          <w:bCs/>
-          <w:lang w:val="es-MX"/>
-        </w:rPr>
-        <w:t>)</w:t>
-      </w:r>
-      <w:r>
-        <w:rPr>
-          <w:lang w:val="es-MX"/>
-        </w:rPr>
-        <w:t>:</w:t>
-      </w:r>
-    </w:p>
-    <w:p>
-      <w:pPr>
-        <w:numPr>
-          <w:ilvl w:val="1"/>
-          <w:numId w:val="4"/>
-        </w:numPr>
-        <w:jc w:val="left"/>
-        <w:rPr>
-          <w:lang w:val="es-MX"/>
-        </w:rPr>
-      </w:pPr>
-      <w:r>
-        <w:rPr>
-          <w:lang w:val="es-MX"/>
-        </w:rPr>
-        <w:t>Estas vistas manejan el registro de entradas y salidas de inventario, respectivamente.</w:t>
-      </w:r>
-    </w:p>
-    <w:p>
-      <w:pPr>
-        <w:numPr>
-          <w:ilvl w:val="1"/>
-          <w:numId w:val="4"/>
-        </w:numPr>
-        <w:jc w:val="left"/>
-        <w:rPr>
-          <w:lang w:val="es-MX"/>
-        </w:rPr>
-      </w:pPr>
-      <w:r>
-        <w:rPr>
-          <w:lang w:val="es-MX"/>
-        </w:rPr>
-        <w:t>Procesan los formularios para registrar las entradas y salidas de inventario en la base de datos.</w:t>
-      </w:r>
-    </w:p>
-    <w:p>
-      <w:pPr>
-        <w:numPr>
-          <w:ilvl w:val="0"/>
-          <w:numId w:val="4"/>
-        </w:numPr>
-        <w:jc w:val="left"/>
-        <w:rPr>
-          <w:lang w:val="es-MX"/>
-        </w:rPr>
-      </w:pPr>
-      <w:r>
-        <w:rPr>
-          <w:b/>
-          <w:bCs/>
-          <w:lang w:val="es-MX"/>
-        </w:rPr>
-        <w:t>Vista de información de inventario (</w:t>
-      </w:r>
-      <w:proofErr w:type="spellStart"/>
-      <w:r>
-        <w:rPr>
-          <w:b/>
-          <w:bCs/>
-          <w:lang w:val="es-MX"/>
-        </w:rPr>
-        <w:t>inventory_information</w:t>
-      </w:r>
-      <w:proofErr w:type="spellEnd"/>
-      <w:r>
-        <w:rPr>
-          <w:b/>
-          <w:bCs/>
-          <w:lang w:val="es-MX"/>
-        </w:rPr>
-        <w:t>)</w:t>
-      </w:r>
-      <w:r>
-        <w:rPr>
-          <w:lang w:val="es-MX"/>
-        </w:rPr>
-        <w:t>:</w:t>
-      </w:r>
-    </w:p>
-    <w:p>
-      <w:pPr>
-        <w:numPr>
-          <w:ilvl w:val="1"/>
-          <w:numId w:val="4"/>
-        </w:numPr>
-        <w:jc w:val="left"/>
-        <w:rPr>
-          <w:lang w:val="es-MX"/>
-        </w:rPr>
-      </w:pPr>
-      <w:r>
-        <w:rPr>
-          <w:lang w:val="es-MX"/>
-        </w:rPr>
-        <w:t>Esta vista muestra información sobre las entradas y salidas de inventario, así como los productos con stock insuficiente.</w:t>
-      </w:r>
-    </w:p>
-    <w:p>
-      <w:pPr>
-        <w:numPr>
-          <w:ilvl w:val="1"/>
-          <w:numId w:val="4"/>
-        </w:numPr>
-        <w:jc w:val="left"/>
-        <w:rPr>
-          <w:lang w:val="es-MX"/>
-        </w:rPr>
-      </w:pPr>
-      <w:r>
-        <w:rPr>
-          <w:lang w:val="es-MX"/>
-        </w:rPr>
         <w:t xml:space="preserve">Obtiene todas las entradas, salidas </w:t>
       </w:r>
       <w:r>
@@ -5118,12 +5044,47 @@
     </w:p>
     <w:p>
       <w:pPr>
+        <w:rPr>
+          <w:lang w:val="es-MX"/>
+        </w:rPr>
+      </w:pPr>
+    </w:p>
+    <w:p>
+      <w:pPr>
+        <w:rPr>
+          <w:lang w:val="es-MX"/>
+        </w:rPr>
+      </w:pPr>
+    </w:p>
+    <w:p>
+      <w:pPr>
+        <w:rPr>
+          <w:lang w:val="es-MX"/>
+        </w:rPr>
+      </w:pPr>
+    </w:p>
+    <w:p>
+      <w:pPr>
+        <w:rPr>
+          <w:lang w:val="es-MX"/>
+        </w:rPr>
+      </w:pPr>
+    </w:p>
+    <w:p>
+      <w:pPr>
+        <w:rPr>
+          <w:lang w:val="es-MX"/>
+        </w:rPr>
+      </w:pPr>
+    </w:p>
+    <w:p>
+      <w:pPr>
         <w:pStyle w:val="Ttulo1"/>
         <w:rPr>
           <w:lang w:val="es-MX"/>
         </w:rPr>
       </w:pPr>
-      <w:bookmarkStart w:id="6" w:name="_Toc166619616"/>
+      <w:bookmarkStart w:id="6" w:name="_Toc166669802"/>
       <w:r>
         <w:rPr>
           <w:lang w:val="es-MX"/>
@@ -5198,13 +5159,6 @@
     </w:p>
     <w:p>
       <w:pPr>
-        <w:rPr>
-          <w:lang w:val="es-MX"/>
-        </w:rPr>
-      </w:pPr>
-    </w:p>
-    <w:p>
-      <w:pPr>
         <w:numPr>
           <w:ilvl w:val="0"/>
           <w:numId w:val="5"/>
@@ -5685,6 +5639,14 @@
     </w:p>
     <w:p>
       <w:pPr>
+        <w:jc w:val="left"/>
+        <w:rPr>
+          <w:lang w:val="es-MX"/>
+        </w:rPr>
+      </w:pPr>
+    </w:p>
+    <w:p>
+      <w:pPr>
         <w:numPr>
           <w:ilvl w:val="0"/>
           <w:numId w:val="5"/>
@@ -8894,7 +8856,7 @@
           <w:lang w:val="es-MX"/>
         </w:rPr>
       </w:pPr>
-      <w:bookmarkStart w:id="7" w:name="_Toc166619617"/>
+      <w:bookmarkStart w:id="7" w:name="_Toc166669803"/>
       <w:r>
         <w:rPr>
           <w:lang w:val="es-MX"/>
@@ -8913,13 +8875,7 @@
         <w:rPr>
           <w:lang w:val="es-MX"/>
         </w:rPr>
-        <w:t xml:space="preserve">Este mecanismo se caracteriza por </w:t>
-      </w:r>
-      <w:r>
-        <w:rPr>
-          <w:lang w:val="es-MX"/>
-        </w:rPr>
-        <w:t xml:space="preserve">presentar las vistas usando la interfaz que Django proporciona para generar las plantillas y presentarlas en el </w:t>
+        <w:t xml:space="preserve">Este mecanismo se caracteriza por presentar las vistas usando la interfaz que Django proporciona para generar las plantillas y presentarlas en el </w:t>
       </w:r>
       <w:proofErr w:type="spellStart"/>
       <w:r>
@@ -8957,6 +8913,7 @@
       </w:pPr>
       <w:r>
         <w:rPr>
+          <w:noProof/>
           <w:lang w:val="es-MX"/>
         </w:rPr>
         <w:drawing>
@@ -9004,6 +8961,7 @@
       </w:pPr>
       <w:r>
         <w:rPr>
+          <w:noProof/>
           <w:lang w:val="es-MX"/>
         </w:rPr>
         <w:drawing>
@@ -9057,7 +9015,7 @@
           <w:lang w:val="es-MX"/>
         </w:rPr>
       </w:pPr>
-      <w:bookmarkStart w:id="8" w:name="_Toc166619618"/>
+      <w:bookmarkStart w:id="8" w:name="_Toc166669804"/>
       <w:r>
         <w:rPr>
           <w:lang w:val="es-MX"/>
@@ -9312,7 +9270,7 @@
           <w:b/>
           <w:bCs/>
         </w:rPr>
-        <w:t>administrar-productos</w:t>
+        <w:t>control_products</w:t>
       </w:r>
       <w:proofErr w:type="spellEnd"/>
       <w:r>
@@ -9348,7 +9306,7 @@
           <w:b/>
           <w:bCs/>
         </w:rPr>
-        <w:t>administrar_productos</w:t>
+        <w:t>control_products</w:t>
       </w:r>
       <w:proofErr w:type="spellEnd"/>
     </w:p>
@@ -9519,7 +9477,23 @@
           <w:b/>
           <w:bCs/>
         </w:rPr>
-        <w:t>/registrar-entrada/</w:t>
+        <w:t>/</w:t>
+      </w:r>
+      <w:proofErr w:type="spellStart"/>
+      <w:r>
+        <w:rPr>
+          <w:b/>
+          <w:bCs/>
+        </w:rPr>
+        <w:t>new_inventory</w:t>
+      </w:r>
+      <w:proofErr w:type="spellEnd"/>
+      <w:r>
+        <w:rPr>
+          <w:b/>
+          <w:bCs/>
+        </w:rPr>
+        <w:t>/</w:t>
       </w:r>
     </w:p>
     <w:p>
@@ -9566,21 +9540,12 @@
         </w:rPr>
         <w:t>/</w:t>
       </w:r>
-      <w:proofErr w:type="spellStart"/>
-      <w:r>
-        <w:rPr>
-          <w:b/>
-          <w:bCs/>
-        </w:rPr>
-        <w:t>registrar_salida</w:t>
-      </w:r>
-      <w:proofErr w:type="spellEnd"/>
-      <w:r>
-        <w:rPr>
-          <w:b/>
-          <w:bCs/>
-        </w:rPr>
-        <w:t>/</w:t>
+      <w:r>
+        <w:rPr>
+          <w:b/>
+          <w:bCs/>
+        </w:rPr>
+        <w:t>sales/</w:t>
       </w:r>
     </w:p>
     <w:p>
@@ -9633,7 +9598,7 @@
           <w:b/>
           <w:bCs/>
         </w:rPr>
-        <w:t>informacion_inventario</w:t>
+        <w:t>inventory_information</w:t>
       </w:r>
       <w:proofErr w:type="spellEnd"/>
       <w:r>
@@ -9652,6 +9617,7 @@
         </w:numPr>
         <w:jc w:val="left"/>
       </w:pPr>
+      <w:bookmarkStart w:id="9" w:name="_Hlk166669615"/>
       <w:r>
         <w:t xml:space="preserve">Vista </w:t>
       </w:r>
@@ -9659,6 +9625,7 @@
       <w:r>
         <w:t>asociada</w:t>
       </w:r>
+      <w:bookmarkEnd w:id="9"/>
       <w:proofErr w:type="spellEnd"/>
       <w:r>
         <w:t xml:space="preserve">: </w:t>
@@ -9675,99 +9642,46 @@
     </w:p>
     <w:p>
       <w:pPr>
-        <w:jc w:val="left"/>
-        <w:rPr>
-          <w:b/>
-          <w:bCs/>
-        </w:rPr>
-      </w:pPr>
-    </w:p>
-    <w:p>
-      <w:pPr>
-        <w:jc w:val="left"/>
-        <w:rPr>
-          <w:b/>
-          <w:bCs/>
-        </w:rPr>
-      </w:pPr>
-    </w:p>
-    <w:p>
-      <w:pPr>
-        <w:jc w:val="left"/>
-        <w:rPr>
-          <w:b/>
-          <w:bCs/>
-        </w:rPr>
-      </w:pPr>
-    </w:p>
-    <w:p>
-      <w:pPr>
-        <w:pStyle w:val="Ttulo1"/>
-        <w:rPr>
-          <w:lang w:val="es-MX"/>
-        </w:rPr>
-      </w:pPr>
-      <w:bookmarkStart w:id="9" w:name="_Toc166619619"/>
-      <w:r>
-        <w:rPr>
-          <w:lang w:val="es-MX"/>
-        </w:rPr>
-        <w:lastRenderedPageBreak/>
-        <w:t>URL API</w:t>
-      </w:r>
-      <w:bookmarkEnd w:id="9"/>
-    </w:p>
-    <w:p>
-      <w:pPr>
-        <w:rPr>
-          <w:lang w:val="es-MX"/>
-        </w:rPr>
-      </w:pPr>
-      <w:r>
-        <w:rPr>
-          <w:lang w:val="es-MX"/>
-        </w:rPr>
-        <w:t xml:space="preserve">        </w:t>
-      </w:r>
-      <w:r>
-        <w:rPr>
-          <w:lang w:val="es-MX"/>
-        </w:rPr>
-        <w:t xml:space="preserve">1.  </w:t>
-      </w:r>
-      <w:r>
-        <w:rPr>
-          <w:b/>
-          <w:bCs/>
-          <w:lang w:val="es-MX"/>
-        </w:rPr>
-        <w:t>/api/</w:t>
-      </w:r>
-      <w:proofErr w:type="spellStart"/>
-      <w:r>
-        <w:rPr>
-          <w:b/>
-          <w:bCs/>
-          <w:lang w:val="es-MX"/>
-        </w:rPr>
-        <w:t>register</w:t>
-      </w:r>
-      <w:proofErr w:type="spellEnd"/>
-      <w:r>
-        <w:rPr>
-          <w:b/>
-          <w:bCs/>
-          <w:lang w:val="es-MX"/>
+        <w:numPr>
+          <w:ilvl w:val="0"/>
+          <w:numId w:val="17"/>
+        </w:numPr>
+        <w:jc w:val="left"/>
+        <w:rPr>
+          <w:b/>
+          <w:bCs/>
+        </w:rPr>
+      </w:pPr>
+      <w:r>
+        <w:rPr>
+          <w:b/>
+          <w:bCs/>
         </w:rPr>
         <w:t>/</w:t>
       </w:r>
+      <w:proofErr w:type="spellStart"/>
+      <w:r>
+        <w:rPr>
+          <w:b/>
+          <w:bCs/>
+        </w:rPr>
+        <w:t>inventory_consult</w:t>
+      </w:r>
+      <w:proofErr w:type="spellEnd"/>
+      <w:r>
+        <w:rPr>
+          <w:b/>
+          <w:bCs/>
+        </w:rPr>
+        <w:t>/</w:t>
+      </w:r>
     </w:p>
     <w:p>
       <w:pPr>
         <w:pStyle w:val="Prrafodelista"/>
         <w:numPr>
           <w:ilvl w:val="0"/>
-          <w:numId w:val="18"/>
+          <w:numId w:val="21"/>
         </w:numPr>
         <w:rPr>
           <w:rFonts w:ascii="Arial" w:hAnsi="Arial" w:cs="Arial"/>
@@ -9775,7 +9689,6 @@
           <w:bCs/>
           <w:sz w:val="24"/>
           <w:szCs w:val="24"/>
-          <w:lang w:val="es-MX"/>
         </w:rPr>
       </w:pPr>
       <w:r>
@@ -9783,136 +9696,141 @@
           <w:rFonts w:ascii="Arial" w:hAnsi="Arial" w:cs="Arial"/>
           <w:sz w:val="24"/>
           <w:szCs w:val="24"/>
-          <w:lang w:val="es-MX"/>
-        </w:rPr>
-        <w:t xml:space="preserve">Vista asociada: </w:t>
-      </w:r>
-      <w:proofErr w:type="spellStart"/>
-      <w:r>
-        <w:rPr>
-          <w:rFonts w:ascii="Arial" w:hAnsi="Arial" w:cs="Arial"/>
-          <w:b/>
-          <w:bCs/>
-          <w:sz w:val="24"/>
-          <w:szCs w:val="24"/>
-          <w:lang w:val="es-MX"/>
-        </w:rPr>
-        <w:t>register</w:t>
-      </w:r>
-      <w:proofErr w:type="spellEnd"/>
-    </w:p>
-    <w:p>
-      <w:pPr>
-        <w:ind w:left="720"/>
-        <w:rPr>
-          <w:lang w:val="es-MX"/>
-        </w:rPr>
-      </w:pPr>
-      <w:r>
-        <w:rPr>
-          <w:lang w:val="es-MX"/>
-        </w:rPr>
-        <w:t xml:space="preserve">2.  </w:t>
-      </w:r>
-      <w:r>
-        <w:rPr>
-          <w:b/>
-          <w:bCs/>
-          <w:lang w:val="es-MX"/>
-        </w:rPr>
-        <w:t>/api/login/</w:t>
-      </w:r>
-    </w:p>
-    <w:p>
-      <w:pPr>
-        <w:pStyle w:val="Prrafodelista"/>
-        <w:numPr>
-          <w:ilvl w:val="0"/>
-          <w:numId w:val="18"/>
-        </w:numPr>
-        <w:rPr>
-          <w:rFonts w:ascii="Arial" w:hAnsi="Arial" w:cs="Arial"/>
-          <w:b/>
-          <w:bCs/>
-          <w:sz w:val="24"/>
-          <w:szCs w:val="24"/>
-          <w:lang w:val="es-MX"/>
-        </w:rPr>
-      </w:pPr>
+        </w:rPr>
+        <w:t xml:space="preserve">Vista </w:t>
+      </w:r>
+      <w:proofErr w:type="spellStart"/>
       <w:r>
         <w:rPr>
           <w:rFonts w:ascii="Arial" w:hAnsi="Arial" w:cs="Arial"/>
           <w:sz w:val="24"/>
           <w:szCs w:val="24"/>
-          <w:lang w:val="es-MX"/>
-        </w:rPr>
-        <w:t xml:space="preserve">Vista asociada: </w:t>
-      </w:r>
-      <w:proofErr w:type="spellStart"/>
-      <w:r>
-        <w:rPr>
-          <w:rFonts w:ascii="Arial" w:hAnsi="Arial" w:cs="Arial"/>
-          <w:b/>
-          <w:bCs/>
-          <w:sz w:val="24"/>
-          <w:szCs w:val="24"/>
-          <w:lang w:val="es-MX"/>
-        </w:rPr>
-        <w:t>loginapi</w:t>
-      </w:r>
-      <w:proofErr w:type="spellEnd"/>
-    </w:p>
-    <w:p>
-      <w:pPr>
-        <w:ind w:left="720"/>
-        <w:rPr>
-          <w:lang w:val="es-MX"/>
-        </w:rPr>
-      </w:pPr>
-      <w:r>
-        <w:rPr>
-          <w:lang w:val="es-MX"/>
-        </w:rPr>
-        <w:t xml:space="preserve">3.  </w:t>
-      </w:r>
-      <w:r>
-        <w:rPr>
-          <w:b/>
-          <w:bCs/>
-          <w:lang w:val="es-MX"/>
-        </w:rPr>
-        <w:t>/api/</w:t>
-      </w:r>
-      <w:proofErr w:type="spellStart"/>
-      <w:r>
-        <w:rPr>
-          <w:b/>
-          <w:bCs/>
-          <w:lang w:val="es-MX"/>
-        </w:rPr>
-        <w:t>profile</w:t>
-      </w:r>
-      <w:proofErr w:type="spellEnd"/>
-      <w:r>
-        <w:rPr>
-          <w:b/>
-          <w:bCs/>
-          <w:lang w:val="es-MX"/>
-        </w:rPr>
-        <w:t>/</w:t>
-      </w:r>
-    </w:p>
-    <w:p>
-      <w:pPr>
-        <w:pStyle w:val="Prrafodelista"/>
-        <w:numPr>
-          <w:ilvl w:val="0"/>
-          <w:numId w:val="18"/>
-        </w:numPr>
+        </w:rPr>
+        <w:t>asociada</w:t>
+      </w:r>
+      <w:proofErr w:type="spellEnd"/>
+      <w:r>
         <w:rPr>
           <w:rFonts w:ascii="Arial" w:hAnsi="Arial" w:cs="Arial"/>
           <w:sz w:val="24"/>
           <w:szCs w:val="24"/>
+        </w:rPr>
+        <w:t xml:space="preserve">: </w:t>
+      </w:r>
+      <w:proofErr w:type="spellStart"/>
+      <w:r>
+        <w:rPr>
+          <w:rFonts w:ascii="Arial" w:hAnsi="Arial" w:cs="Arial"/>
+          <w:b/>
+          <w:bCs/>
+          <w:sz w:val="24"/>
+          <w:szCs w:val="24"/>
+        </w:rPr>
+        <w:t>inventory_consult</w:t>
+      </w:r>
+      <w:proofErr w:type="spellEnd"/>
+    </w:p>
+    <w:p>
+      <w:pPr>
+        <w:jc w:val="left"/>
+        <w:rPr>
+          <w:b/>
+          <w:bCs/>
+        </w:rPr>
+      </w:pPr>
+    </w:p>
+    <w:p>
+      <w:pPr>
+        <w:jc w:val="left"/>
+        <w:rPr>
+          <w:b/>
+          <w:bCs/>
+        </w:rPr>
+      </w:pPr>
+    </w:p>
+    <w:p>
+      <w:pPr>
+        <w:jc w:val="left"/>
+        <w:rPr>
+          <w:b/>
+          <w:bCs/>
+        </w:rPr>
+      </w:pPr>
+    </w:p>
+    <w:p>
+      <w:pPr>
+        <w:pStyle w:val="Ttulo1"/>
+        <w:rPr>
+          <w:lang w:val="es-MX"/>
+        </w:rPr>
+      </w:pPr>
+      <w:bookmarkStart w:id="10" w:name="_Toc166669805"/>
+      <w:r>
+        <w:rPr>
+          <w:lang w:val="es-MX"/>
+        </w:rPr>
+        <w:t>URL API</w:t>
+      </w:r>
+      <w:bookmarkEnd w:id="10"/>
+    </w:p>
+    <w:p>
+      <w:pPr>
+        <w:rPr>
+          <w:lang w:val="es-MX"/>
+        </w:rPr>
+      </w:pPr>
+      <w:r>
+        <w:rPr>
+          <w:lang w:val="es-MX"/>
+        </w:rPr>
+        <w:t xml:space="preserve">        </w:t>
+      </w:r>
+      <w:r>
+        <w:rPr>
+          <w:lang w:val="es-MX"/>
+        </w:rPr>
+        <w:t xml:space="preserve">1.  </w:t>
+      </w:r>
+      <w:r>
+        <w:rPr>
+          <w:b/>
+          <w:bCs/>
+          <w:lang w:val="es-MX"/>
+        </w:rPr>
+        <w:t>/api/</w:t>
+      </w:r>
+      <w:proofErr w:type="spellStart"/>
+      <w:r>
+        <w:rPr>
+          <w:b/>
+          <w:bCs/>
+          <w:lang w:val="es-MX"/>
+        </w:rPr>
+        <w:t>register</w:t>
+      </w:r>
+      <w:proofErr w:type="spellEnd"/>
+      <w:r>
+        <w:rPr>
+          <w:b/>
+          <w:bCs/>
+          <w:lang w:val="es-MX"/>
+        </w:rPr>
+        <w:t>/</w:t>
+      </w:r>
+    </w:p>
+    <w:p>
+      <w:pPr>
+        <w:pStyle w:val="Prrafodelista"/>
+        <w:numPr>
+          <w:ilvl w:val="0"/>
+          <w:numId w:val="18"/>
+        </w:numPr>
+        <w:rPr>
+          <w:rFonts w:ascii="Arial" w:hAnsi="Arial" w:cs="Arial"/>
+          <w:b/>
+          <w:bCs/>
+          <w:sz w:val="24"/>
+          <w:szCs w:val="24"/>
           <w:lang w:val="es-MX"/>
         </w:rPr>
       </w:pPr>
@@ -9935,7 +9853,7 @@
           <w:szCs w:val="24"/>
           <w:lang w:val="es-MX"/>
         </w:rPr>
-        <w:t>ProfileDetailView</w:t>
+        <w:t>register</w:t>
       </w:r>
       <w:proofErr w:type="spellEnd"/>
     </w:p>
@@ -9950,51 +9868,15 @@
         <w:rPr>
           <w:lang w:val="es-MX"/>
         </w:rPr>
-        <w:t xml:space="preserve">4.  </w:t>
-      </w:r>
-      <w:r>
-        <w:rPr>
-          <w:b/>
-          <w:bCs/>
-          <w:lang w:val="es-MX"/>
-        </w:rPr>
-        <w:t>/api/</w:t>
-      </w:r>
-      <w:proofErr w:type="spellStart"/>
-      <w:r>
-        <w:rPr>
-          <w:b/>
-          <w:bCs/>
-          <w:lang w:val="es-MX"/>
-        </w:rPr>
-        <w:t>profile</w:t>
-      </w:r>
-      <w:proofErr w:type="spellEnd"/>
-      <w:r>
-        <w:rPr>
-          <w:b/>
-          <w:bCs/>
-          <w:lang w:val="es-MX"/>
-        </w:rPr>
-        <w:t>/</w:t>
-      </w:r>
-      <w:proofErr w:type="spellStart"/>
-      <w:r>
-        <w:rPr>
-          <w:b/>
-          <w:bCs/>
-          <w:lang w:val="es-MX"/>
-        </w:rPr>
-        <w:t>edit</w:t>
-      </w:r>
-      <w:proofErr w:type="spellEnd"/>
-      <w:r>
-        <w:rPr>
-          <w:b/>
-          <w:bCs/>
-          <w:lang w:val="es-MX"/>
-        </w:rPr>
-        <w:t>/</w:t>
+        <w:t xml:space="preserve">2.  </w:t>
+      </w:r>
+      <w:r>
+        <w:rPr>
+          <w:b/>
+          <w:bCs/>
+          <w:lang w:val="es-MX"/>
+        </w:rPr>
+        <w:t>/api/login/</w:t>
       </w:r>
     </w:p>
     <w:p>
@@ -10004,917 +9886,1091 @@
           <w:ilvl w:val="0"/>
           <w:numId w:val="18"/>
         </w:numPr>
+        <w:rPr>
+          <w:rFonts w:ascii="Arial" w:hAnsi="Arial" w:cs="Arial"/>
+          <w:b/>
+          <w:bCs/>
+          <w:sz w:val="24"/>
+          <w:szCs w:val="24"/>
+          <w:lang w:val="es-MX"/>
+        </w:rPr>
+      </w:pPr>
+      <w:r>
         <w:rPr>
           <w:rFonts w:ascii="Arial" w:hAnsi="Arial" w:cs="Arial"/>
           <w:sz w:val="24"/>
           <w:szCs w:val="24"/>
           <w:lang w:val="es-MX"/>
         </w:rPr>
-      </w:pPr>
-      <w:r>
+        <w:t xml:space="preserve">Vista asociada: </w:t>
+      </w:r>
+      <w:proofErr w:type="spellStart"/>
+      <w:r>
+        <w:rPr>
+          <w:rFonts w:ascii="Arial" w:hAnsi="Arial" w:cs="Arial"/>
+          <w:b/>
+          <w:bCs/>
+          <w:sz w:val="24"/>
+          <w:szCs w:val="24"/>
+          <w:lang w:val="es-MX"/>
+        </w:rPr>
+        <w:t>loginapi</w:t>
+      </w:r>
+      <w:proofErr w:type="spellEnd"/>
+    </w:p>
+    <w:p>
+      <w:pPr>
+        <w:ind w:left="720"/>
+        <w:rPr>
+          <w:lang w:val="es-MX"/>
+        </w:rPr>
+      </w:pPr>
+      <w:r>
+        <w:rPr>
+          <w:lang w:val="es-MX"/>
+        </w:rPr>
+        <w:t xml:space="preserve">3.  </w:t>
+      </w:r>
+      <w:r>
+        <w:rPr>
+          <w:b/>
+          <w:bCs/>
+          <w:lang w:val="es-MX"/>
+        </w:rPr>
+        <w:t>/api/</w:t>
+      </w:r>
+      <w:proofErr w:type="spellStart"/>
+      <w:r>
+        <w:rPr>
+          <w:b/>
+          <w:bCs/>
+          <w:lang w:val="es-MX"/>
+        </w:rPr>
+        <w:t>profile</w:t>
+      </w:r>
+      <w:proofErr w:type="spellEnd"/>
+      <w:r>
+        <w:rPr>
+          <w:b/>
+          <w:bCs/>
+          <w:lang w:val="es-MX"/>
+        </w:rPr>
+        <w:t>/</w:t>
+      </w:r>
+    </w:p>
+    <w:p>
+      <w:pPr>
+        <w:pStyle w:val="Prrafodelista"/>
+        <w:numPr>
+          <w:ilvl w:val="0"/>
+          <w:numId w:val="18"/>
+        </w:numPr>
         <w:rPr>
           <w:rFonts w:ascii="Arial" w:hAnsi="Arial" w:cs="Arial"/>
           <w:sz w:val="24"/>
           <w:szCs w:val="24"/>
           <w:lang w:val="es-MX"/>
         </w:rPr>
-        <w:t xml:space="preserve">Vista asociada: </w:t>
-      </w:r>
-      <w:proofErr w:type="spellStart"/>
-      <w:r>
-        <w:rPr>
-          <w:rFonts w:ascii="Arial" w:hAnsi="Arial" w:cs="Arial"/>
-          <w:b/>
-          <w:bCs/>
-          <w:sz w:val="24"/>
-          <w:szCs w:val="24"/>
-          <w:lang w:val="es-MX"/>
-        </w:rPr>
-        <w:t>ProfileEditView</w:t>
-      </w:r>
-      <w:proofErr w:type="spellEnd"/>
-    </w:p>
-    <w:p>
-      <w:pPr>
-        <w:ind w:left="720"/>
-        <w:rPr>
-          <w:lang w:val="es-MX"/>
-        </w:rPr>
-      </w:pPr>
-      <w:r>
-        <w:rPr>
-          <w:lang w:val="es-MX"/>
-        </w:rPr>
-        <w:t xml:space="preserve">5.  </w:t>
-      </w:r>
-      <w:r>
-        <w:rPr>
-          <w:b/>
-          <w:bCs/>
-          <w:lang w:val="es-MX"/>
-        </w:rPr>
-        <w:t>/api/</w:t>
-      </w:r>
-      <w:proofErr w:type="spellStart"/>
-      <w:r>
-        <w:rPr>
-          <w:b/>
-          <w:bCs/>
-          <w:lang w:val="es-MX"/>
-        </w:rPr>
-        <w:t>users</w:t>
-      </w:r>
-      <w:proofErr w:type="spellEnd"/>
-      <w:r>
-        <w:rPr>
-          <w:b/>
-          <w:bCs/>
-          <w:lang w:val="es-MX"/>
-        </w:rPr>
-        <w:t>/</w:t>
-      </w:r>
-    </w:p>
-    <w:p>
-      <w:pPr>
-        <w:pStyle w:val="Prrafodelista"/>
-        <w:numPr>
-          <w:ilvl w:val="0"/>
-          <w:numId w:val="18"/>
-        </w:numPr>
+      </w:pPr>
+      <w:r>
         <w:rPr>
           <w:rFonts w:ascii="Arial" w:hAnsi="Arial" w:cs="Arial"/>
           <w:sz w:val="24"/>
           <w:szCs w:val="24"/>
           <w:lang w:val="es-MX"/>
         </w:rPr>
-      </w:pPr>
-      <w:r>
+        <w:t xml:space="preserve">Vista asociada: </w:t>
+      </w:r>
+      <w:proofErr w:type="spellStart"/>
+      <w:r>
+        <w:rPr>
+          <w:rFonts w:ascii="Arial" w:hAnsi="Arial" w:cs="Arial"/>
+          <w:b/>
+          <w:bCs/>
+          <w:sz w:val="24"/>
+          <w:szCs w:val="24"/>
+          <w:lang w:val="es-MX"/>
+        </w:rPr>
+        <w:t>ProfileDetailView</w:t>
+      </w:r>
+      <w:proofErr w:type="spellEnd"/>
+    </w:p>
+    <w:p>
+      <w:pPr>
+        <w:ind w:left="720"/>
+        <w:rPr>
+          <w:lang w:val="es-MX"/>
+        </w:rPr>
+      </w:pPr>
+      <w:r>
+        <w:rPr>
+          <w:lang w:val="es-MX"/>
+        </w:rPr>
+        <w:t xml:space="preserve">4.  </w:t>
+      </w:r>
+      <w:r>
+        <w:rPr>
+          <w:b/>
+          <w:bCs/>
+          <w:lang w:val="es-MX"/>
+        </w:rPr>
+        <w:t>/api/</w:t>
+      </w:r>
+      <w:proofErr w:type="spellStart"/>
+      <w:r>
+        <w:rPr>
+          <w:b/>
+          <w:bCs/>
+          <w:lang w:val="es-MX"/>
+        </w:rPr>
+        <w:t>profile</w:t>
+      </w:r>
+      <w:proofErr w:type="spellEnd"/>
+      <w:r>
+        <w:rPr>
+          <w:b/>
+          <w:bCs/>
+          <w:lang w:val="es-MX"/>
+        </w:rPr>
+        <w:t>/</w:t>
+      </w:r>
+      <w:proofErr w:type="spellStart"/>
+      <w:r>
+        <w:rPr>
+          <w:b/>
+          <w:bCs/>
+          <w:lang w:val="es-MX"/>
+        </w:rPr>
+        <w:t>edit</w:t>
+      </w:r>
+      <w:proofErr w:type="spellEnd"/>
+      <w:r>
+        <w:rPr>
+          <w:b/>
+          <w:bCs/>
+          <w:lang w:val="es-MX"/>
+        </w:rPr>
+        <w:t>/</w:t>
+      </w:r>
+    </w:p>
+    <w:p>
+      <w:pPr>
+        <w:pStyle w:val="Prrafodelista"/>
+        <w:numPr>
+          <w:ilvl w:val="0"/>
+          <w:numId w:val="18"/>
+        </w:numPr>
         <w:rPr>
           <w:rFonts w:ascii="Arial" w:hAnsi="Arial" w:cs="Arial"/>
           <w:sz w:val="24"/>
           <w:szCs w:val="24"/>
           <w:lang w:val="es-MX"/>
         </w:rPr>
-        <w:t xml:space="preserve">Vista asociada: </w:t>
-      </w:r>
-      <w:proofErr w:type="spellStart"/>
-      <w:r>
-        <w:rPr>
-          <w:rFonts w:ascii="Arial" w:hAnsi="Arial" w:cs="Arial"/>
-          <w:b/>
-          <w:bCs/>
-          <w:sz w:val="24"/>
-          <w:szCs w:val="24"/>
-          <w:lang w:val="es-MX"/>
-        </w:rPr>
-        <w:t>UserListAPIView</w:t>
-      </w:r>
-      <w:proofErr w:type="spellEnd"/>
-    </w:p>
-    <w:p>
-      <w:pPr>
-        <w:ind w:left="720"/>
-        <w:rPr>
-          <w:lang w:val="es-MX"/>
-        </w:rPr>
-      </w:pPr>
-      <w:r>
-        <w:rPr>
-          <w:lang w:val="es-MX"/>
-        </w:rPr>
-        <w:t xml:space="preserve">6.  </w:t>
-      </w:r>
-      <w:r>
-        <w:rPr>
-          <w:b/>
-          <w:bCs/>
-          <w:lang w:val="es-MX"/>
-        </w:rPr>
-        <w:t>/api/</w:t>
-      </w:r>
-      <w:proofErr w:type="spellStart"/>
-      <w:r>
-        <w:rPr>
-          <w:b/>
-          <w:bCs/>
-          <w:lang w:val="es-MX"/>
-        </w:rPr>
-        <w:t>users</w:t>
-      </w:r>
-      <w:proofErr w:type="spellEnd"/>
-      <w:r>
-        <w:rPr>
-          <w:b/>
-          <w:bCs/>
-          <w:lang w:val="es-MX"/>
-        </w:rPr>
-        <w:t>/&lt;</w:t>
-      </w:r>
-      <w:proofErr w:type="spellStart"/>
-      <w:r>
-        <w:rPr>
-          <w:b/>
-          <w:bCs/>
-          <w:lang w:val="es-MX"/>
-        </w:rPr>
-        <w:t>int:pk</w:t>
-      </w:r>
-      <w:proofErr w:type="spellEnd"/>
-      <w:r>
-        <w:rPr>
-          <w:b/>
-          <w:bCs/>
-          <w:lang w:val="es-MX"/>
-        </w:rPr>
-        <w:t>&gt;/</w:t>
-      </w:r>
-    </w:p>
-    <w:p>
-      <w:pPr>
-        <w:pStyle w:val="Prrafodelista"/>
-        <w:numPr>
-          <w:ilvl w:val="0"/>
-          <w:numId w:val="18"/>
-        </w:numPr>
+      </w:pPr>
+      <w:r>
         <w:rPr>
           <w:rFonts w:ascii="Arial" w:hAnsi="Arial" w:cs="Arial"/>
           <w:sz w:val="24"/>
           <w:szCs w:val="24"/>
-        </w:rPr>
-      </w:pPr>
-      <w:r>
+          <w:lang w:val="es-MX"/>
+        </w:rPr>
+        <w:t xml:space="preserve">Vista asociada: </w:t>
+      </w:r>
+      <w:proofErr w:type="spellStart"/>
+      <w:r>
+        <w:rPr>
+          <w:rFonts w:ascii="Arial" w:hAnsi="Arial" w:cs="Arial"/>
+          <w:b/>
+          <w:bCs/>
+          <w:sz w:val="24"/>
+          <w:szCs w:val="24"/>
+          <w:lang w:val="es-MX"/>
+        </w:rPr>
+        <w:t>ProfileEditView</w:t>
+      </w:r>
+      <w:proofErr w:type="spellEnd"/>
+    </w:p>
+    <w:p>
+      <w:pPr>
+        <w:ind w:left="720"/>
+        <w:rPr>
+          <w:lang w:val="es-MX"/>
+        </w:rPr>
+      </w:pPr>
+      <w:r>
+        <w:rPr>
+          <w:lang w:val="es-MX"/>
+        </w:rPr>
+        <w:t xml:space="preserve">5.  </w:t>
+      </w:r>
+      <w:r>
+        <w:rPr>
+          <w:b/>
+          <w:bCs/>
+          <w:lang w:val="es-MX"/>
+        </w:rPr>
+        <w:t>/api/</w:t>
+      </w:r>
+      <w:proofErr w:type="spellStart"/>
+      <w:r>
+        <w:rPr>
+          <w:b/>
+          <w:bCs/>
+          <w:lang w:val="es-MX"/>
+        </w:rPr>
+        <w:t>users</w:t>
+      </w:r>
+      <w:proofErr w:type="spellEnd"/>
+      <w:r>
+        <w:rPr>
+          <w:b/>
+          <w:bCs/>
+          <w:lang w:val="es-MX"/>
+        </w:rPr>
+        <w:t>/</w:t>
+      </w:r>
+    </w:p>
+    <w:p>
+      <w:pPr>
+        <w:pStyle w:val="Prrafodelista"/>
+        <w:numPr>
+          <w:ilvl w:val="0"/>
+          <w:numId w:val="18"/>
+        </w:numPr>
         <w:rPr>
           <w:rFonts w:ascii="Arial" w:hAnsi="Arial" w:cs="Arial"/>
           <w:sz w:val="24"/>
           <w:szCs w:val="24"/>
-        </w:rPr>
-        <w:t xml:space="preserve">Vista </w:t>
-      </w:r>
-      <w:proofErr w:type="spellStart"/>
+          <w:lang w:val="es-MX"/>
+        </w:rPr>
+      </w:pPr>
       <w:r>
         <w:rPr>
           <w:rFonts w:ascii="Arial" w:hAnsi="Arial" w:cs="Arial"/>
           <w:sz w:val="24"/>
           <w:szCs w:val="24"/>
-        </w:rPr>
-        <w:t>asociada</w:t>
-      </w:r>
-      <w:proofErr w:type="spellEnd"/>
-      <w:r>
+          <w:lang w:val="es-MX"/>
+        </w:rPr>
+        <w:t xml:space="preserve">Vista asociada: </w:t>
+      </w:r>
+      <w:proofErr w:type="spellStart"/>
+      <w:r>
+        <w:rPr>
+          <w:rFonts w:ascii="Arial" w:hAnsi="Arial" w:cs="Arial"/>
+          <w:b/>
+          <w:bCs/>
+          <w:sz w:val="24"/>
+          <w:szCs w:val="24"/>
+          <w:lang w:val="es-MX"/>
+        </w:rPr>
+        <w:t>UserListAPIView</w:t>
+      </w:r>
+      <w:proofErr w:type="spellEnd"/>
+    </w:p>
+    <w:p>
+      <w:pPr>
+        <w:ind w:left="720"/>
+        <w:rPr>
+          <w:lang w:val="es-MX"/>
+        </w:rPr>
+      </w:pPr>
+      <w:r>
+        <w:rPr>
+          <w:lang w:val="es-MX"/>
+        </w:rPr>
+        <w:t xml:space="preserve">6.  </w:t>
+      </w:r>
+      <w:r>
+        <w:rPr>
+          <w:b/>
+          <w:bCs/>
+          <w:lang w:val="es-MX"/>
+        </w:rPr>
+        <w:t>/api/</w:t>
+      </w:r>
+      <w:proofErr w:type="spellStart"/>
+      <w:r>
+        <w:rPr>
+          <w:b/>
+          <w:bCs/>
+          <w:lang w:val="es-MX"/>
+        </w:rPr>
+        <w:t>users</w:t>
+      </w:r>
+      <w:proofErr w:type="spellEnd"/>
+      <w:r>
+        <w:rPr>
+          <w:b/>
+          <w:bCs/>
+          <w:lang w:val="es-MX"/>
+        </w:rPr>
+        <w:t>/&lt;</w:t>
+      </w:r>
+      <w:proofErr w:type="spellStart"/>
+      <w:r>
+        <w:rPr>
+          <w:b/>
+          <w:bCs/>
+          <w:lang w:val="es-MX"/>
+        </w:rPr>
+        <w:t>int:pk</w:t>
+      </w:r>
+      <w:proofErr w:type="spellEnd"/>
+      <w:r>
+        <w:rPr>
+          <w:b/>
+          <w:bCs/>
+          <w:lang w:val="es-MX"/>
+        </w:rPr>
+        <w:t>&gt;/</w:t>
+      </w:r>
+    </w:p>
+    <w:p>
+      <w:pPr>
+        <w:pStyle w:val="Prrafodelista"/>
+        <w:numPr>
+          <w:ilvl w:val="0"/>
+          <w:numId w:val="18"/>
+        </w:numPr>
         <w:rPr>
           <w:rFonts w:ascii="Arial" w:hAnsi="Arial" w:cs="Arial"/>
           <w:sz w:val="24"/>
           <w:szCs w:val="24"/>
         </w:rPr>
-        <w:t xml:space="preserve">: </w:t>
-      </w:r>
-      <w:proofErr w:type="spellStart"/>
-      <w:r>
-        <w:rPr>
-          <w:rFonts w:ascii="Arial" w:hAnsi="Arial" w:cs="Arial"/>
-          <w:b/>
-          <w:bCs/>
-          <w:sz w:val="24"/>
-          <w:szCs w:val="24"/>
-        </w:rPr>
-        <w:t>UserEditAPIView</w:t>
-      </w:r>
-      <w:proofErr w:type="spellEnd"/>
-    </w:p>
-    <w:p>
-      <w:pPr>
-        <w:ind w:left="720"/>
-      </w:pPr>
-      <w:r>
-        <w:t xml:space="preserve">7.  </w:t>
-      </w:r>
-      <w:r>
-        <w:rPr>
-          <w:b/>
-          <w:bCs/>
-        </w:rPr>
-        <w:t>/</w:t>
-      </w:r>
-      <w:proofErr w:type="spellStart"/>
-      <w:r>
-        <w:rPr>
-          <w:b/>
-          <w:bCs/>
-        </w:rPr>
-        <w:t>api</w:t>
-      </w:r>
-      <w:proofErr w:type="spellEnd"/>
-      <w:r>
-        <w:rPr>
-          <w:b/>
-          <w:bCs/>
-        </w:rPr>
-        <w:t>/users/&lt;</w:t>
-      </w:r>
-      <w:proofErr w:type="spellStart"/>
-      <w:r>
-        <w:rPr>
-          <w:b/>
-          <w:bCs/>
-        </w:rPr>
-        <w:t>int:pk</w:t>
-      </w:r>
-      <w:proofErr w:type="spellEnd"/>
-      <w:r>
-        <w:rPr>
-          <w:b/>
-          <w:bCs/>
-        </w:rPr>
-        <w:t>&gt;/change-role/</w:t>
-      </w:r>
-    </w:p>
-    <w:p>
-      <w:pPr>
-        <w:pStyle w:val="Prrafodelista"/>
-        <w:numPr>
-          <w:ilvl w:val="0"/>
-          <w:numId w:val="18"/>
-        </w:numPr>
+      </w:pPr>
+      <w:r>
         <w:rPr>
           <w:rFonts w:ascii="Arial" w:hAnsi="Arial" w:cs="Arial"/>
           <w:sz w:val="24"/>
           <w:szCs w:val="24"/>
         </w:rPr>
-      </w:pPr>
+        <w:t xml:space="preserve">Vista </w:t>
+      </w:r>
+      <w:proofErr w:type="spellStart"/>
       <w:r>
         <w:rPr>
           <w:rFonts w:ascii="Arial" w:hAnsi="Arial" w:cs="Arial"/>
           <w:sz w:val="24"/>
           <w:szCs w:val="24"/>
         </w:rPr>
-        <w:t xml:space="preserve">Vista </w:t>
-      </w:r>
-      <w:proofErr w:type="spellStart"/>
+        <w:t>asociada</w:t>
+      </w:r>
+      <w:proofErr w:type="spellEnd"/>
       <w:r>
         <w:rPr>
           <w:rFonts w:ascii="Arial" w:hAnsi="Arial" w:cs="Arial"/>
           <w:sz w:val="24"/>
           <w:szCs w:val="24"/>
         </w:rPr>
-        <w:t>asociada</w:t>
-      </w:r>
-      <w:proofErr w:type="spellEnd"/>
-      <w:r>
+        <w:t xml:space="preserve">: </w:t>
+      </w:r>
+      <w:proofErr w:type="spellStart"/>
+      <w:r>
+        <w:rPr>
+          <w:rFonts w:ascii="Arial" w:hAnsi="Arial" w:cs="Arial"/>
+          <w:b/>
+          <w:bCs/>
+          <w:sz w:val="24"/>
+          <w:szCs w:val="24"/>
+        </w:rPr>
+        <w:t>UserEditAPIView</w:t>
+      </w:r>
+      <w:proofErr w:type="spellEnd"/>
+    </w:p>
+    <w:p>
+      <w:pPr>
+        <w:ind w:left="720"/>
+      </w:pPr>
+      <w:r>
+        <w:t xml:space="preserve">7.  </w:t>
+      </w:r>
+      <w:r>
+        <w:rPr>
+          <w:b/>
+          <w:bCs/>
+        </w:rPr>
+        <w:t>/</w:t>
+      </w:r>
+      <w:proofErr w:type="spellStart"/>
+      <w:r>
+        <w:rPr>
+          <w:b/>
+          <w:bCs/>
+        </w:rPr>
+        <w:t>api</w:t>
+      </w:r>
+      <w:proofErr w:type="spellEnd"/>
+      <w:r>
+        <w:rPr>
+          <w:b/>
+          <w:bCs/>
+        </w:rPr>
+        <w:t>/users/&lt;</w:t>
+      </w:r>
+      <w:proofErr w:type="spellStart"/>
+      <w:r>
+        <w:rPr>
+          <w:b/>
+          <w:bCs/>
+        </w:rPr>
+        <w:t>int:pk</w:t>
+      </w:r>
+      <w:proofErr w:type="spellEnd"/>
+      <w:r>
+        <w:rPr>
+          <w:b/>
+          <w:bCs/>
+        </w:rPr>
+        <w:t>&gt;/change-role/</w:t>
+      </w:r>
+    </w:p>
+    <w:p>
+      <w:pPr>
+        <w:pStyle w:val="Prrafodelista"/>
+        <w:numPr>
+          <w:ilvl w:val="0"/>
+          <w:numId w:val="18"/>
+        </w:numPr>
         <w:rPr>
           <w:rFonts w:ascii="Arial" w:hAnsi="Arial" w:cs="Arial"/>
           <w:sz w:val="24"/>
           <w:szCs w:val="24"/>
         </w:rPr>
-        <w:t xml:space="preserve">: </w:t>
-      </w:r>
-      <w:proofErr w:type="spellStart"/>
-      <w:r>
-        <w:rPr>
-          <w:rFonts w:ascii="Arial" w:hAnsi="Arial" w:cs="Arial"/>
-          <w:b/>
-          <w:bCs/>
-          <w:sz w:val="24"/>
-          <w:szCs w:val="24"/>
-        </w:rPr>
-        <w:t>UserRoleChangeAPIView</w:t>
-      </w:r>
-      <w:proofErr w:type="spellEnd"/>
-    </w:p>
-    <w:p>
-      <w:pPr>
-        <w:ind w:left="720"/>
-        <w:rPr>
-          <w:lang w:val="es-MX"/>
-        </w:rPr>
-      </w:pPr>
-      <w:r>
-        <w:rPr>
-          <w:lang w:val="es-MX"/>
-        </w:rPr>
-        <w:t xml:space="preserve">8.  </w:t>
-      </w:r>
-      <w:r>
-        <w:rPr>
-          <w:b/>
-          <w:bCs/>
-          <w:lang w:val="es-MX"/>
-        </w:rPr>
-        <w:t>/api/</w:t>
-      </w:r>
-      <w:proofErr w:type="spellStart"/>
-      <w:r>
-        <w:rPr>
-          <w:b/>
-          <w:bCs/>
-          <w:lang w:val="es-MX"/>
-        </w:rPr>
-        <w:t>products</w:t>
-      </w:r>
-      <w:proofErr w:type="spellEnd"/>
-      <w:r>
-        <w:rPr>
-          <w:b/>
-          <w:bCs/>
-          <w:lang w:val="es-MX"/>
-        </w:rPr>
-        <w:t>/</w:t>
-      </w:r>
-      <w:proofErr w:type="spellStart"/>
-      <w:r>
-        <w:rPr>
-          <w:b/>
-          <w:bCs/>
-          <w:lang w:val="es-MX"/>
-        </w:rPr>
-        <w:t>create</w:t>
-      </w:r>
-      <w:proofErr w:type="spellEnd"/>
-      <w:r>
-        <w:rPr>
-          <w:b/>
-          <w:bCs/>
-          <w:lang w:val="es-MX"/>
-        </w:rPr>
-        <w:t>/</w:t>
-      </w:r>
-    </w:p>
-    <w:p>
-      <w:pPr>
-        <w:pStyle w:val="Prrafodelista"/>
-        <w:numPr>
-          <w:ilvl w:val="0"/>
-          <w:numId w:val="18"/>
-        </w:numPr>
+      </w:pPr>
+      <w:r>
         <w:rPr>
           <w:rFonts w:ascii="Arial" w:hAnsi="Arial" w:cs="Arial"/>
           <w:sz w:val="24"/>
           <w:szCs w:val="24"/>
-          <w:lang w:val="es-MX"/>
-        </w:rPr>
-      </w:pPr>
+        </w:rPr>
+        <w:t xml:space="preserve">Vista </w:t>
+      </w:r>
+      <w:proofErr w:type="spellStart"/>
       <w:r>
         <w:rPr>
           <w:rFonts w:ascii="Arial" w:hAnsi="Arial" w:cs="Arial"/>
           <w:sz w:val="24"/>
           <w:szCs w:val="24"/>
-          <w:lang w:val="es-MX"/>
-        </w:rPr>
-        <w:t xml:space="preserve">Vista asociada: </w:t>
-      </w:r>
-      <w:proofErr w:type="spellStart"/>
-      <w:r>
-        <w:rPr>
-          <w:rFonts w:ascii="Arial" w:hAnsi="Arial" w:cs="Arial"/>
-          <w:b/>
-          <w:bCs/>
-          <w:sz w:val="24"/>
-          <w:szCs w:val="24"/>
-          <w:lang w:val="es-MX"/>
-        </w:rPr>
-        <w:t>ProductCreateAPIView</w:t>
-      </w:r>
-      <w:proofErr w:type="spellEnd"/>
-    </w:p>
-    <w:p>
-      <w:pPr>
-        <w:ind w:left="720"/>
-      </w:pPr>
-      <w:r>
-        <w:t xml:space="preserve">9.  </w:t>
-      </w:r>
-      <w:r>
-        <w:rPr>
-          <w:b/>
-          <w:bCs/>
-        </w:rPr>
-        <w:t>/</w:t>
-      </w:r>
-      <w:proofErr w:type="spellStart"/>
-      <w:r>
-        <w:rPr>
-          <w:b/>
-          <w:bCs/>
-        </w:rPr>
-        <w:t>api</w:t>
-      </w:r>
-      <w:proofErr w:type="spellEnd"/>
-      <w:r>
-        <w:rPr>
-          <w:b/>
-          <w:bCs/>
-        </w:rPr>
-        <w:t>/products/&lt;</w:t>
-      </w:r>
-      <w:proofErr w:type="spellStart"/>
-      <w:r>
-        <w:rPr>
-          <w:b/>
-          <w:bCs/>
-        </w:rPr>
-        <w:t>int:pk</w:t>
-      </w:r>
-      <w:proofErr w:type="spellEnd"/>
-      <w:r>
-        <w:rPr>
-          <w:b/>
-          <w:bCs/>
-        </w:rPr>
-        <w:t>&gt;/</w:t>
-      </w:r>
-    </w:p>
-    <w:p>
-      <w:pPr>
-        <w:pStyle w:val="Prrafodelista"/>
-        <w:numPr>
-          <w:ilvl w:val="0"/>
-          <w:numId w:val="18"/>
-        </w:numPr>
+        </w:rPr>
+        <w:t>asociada</w:t>
+      </w:r>
+      <w:proofErr w:type="spellEnd"/>
+      <w:r>
         <w:rPr>
           <w:rFonts w:ascii="Arial" w:hAnsi="Arial" w:cs="Arial"/>
           <w:sz w:val="24"/>
           <w:szCs w:val="24"/>
         </w:rPr>
-      </w:pPr>
-      <w:r>
+        <w:t xml:space="preserve">: </w:t>
+      </w:r>
+      <w:proofErr w:type="spellStart"/>
+      <w:r>
+        <w:rPr>
+          <w:rFonts w:ascii="Arial" w:hAnsi="Arial" w:cs="Arial"/>
+          <w:b/>
+          <w:bCs/>
+          <w:sz w:val="24"/>
+          <w:szCs w:val="24"/>
+        </w:rPr>
+        <w:t>UserRoleChangeAPIView</w:t>
+      </w:r>
+      <w:proofErr w:type="spellEnd"/>
+    </w:p>
+    <w:p>
+      <w:pPr>
+        <w:ind w:left="720"/>
+        <w:rPr>
+          <w:lang w:val="es-MX"/>
+        </w:rPr>
+      </w:pPr>
+      <w:r>
+        <w:rPr>
+          <w:lang w:val="es-MX"/>
+        </w:rPr>
+        <w:t xml:space="preserve">8.  </w:t>
+      </w:r>
+      <w:r>
+        <w:rPr>
+          <w:b/>
+          <w:bCs/>
+          <w:lang w:val="es-MX"/>
+        </w:rPr>
+        <w:t>/api/</w:t>
+      </w:r>
+      <w:proofErr w:type="spellStart"/>
+      <w:r>
+        <w:rPr>
+          <w:b/>
+          <w:bCs/>
+          <w:lang w:val="es-MX"/>
+        </w:rPr>
+        <w:t>products</w:t>
+      </w:r>
+      <w:proofErr w:type="spellEnd"/>
+      <w:r>
+        <w:rPr>
+          <w:b/>
+          <w:bCs/>
+          <w:lang w:val="es-MX"/>
+        </w:rPr>
+        <w:t>/</w:t>
+      </w:r>
+      <w:proofErr w:type="spellStart"/>
+      <w:r>
+        <w:rPr>
+          <w:b/>
+          <w:bCs/>
+          <w:lang w:val="es-MX"/>
+        </w:rPr>
+        <w:t>create</w:t>
+      </w:r>
+      <w:proofErr w:type="spellEnd"/>
+      <w:r>
+        <w:rPr>
+          <w:b/>
+          <w:bCs/>
+          <w:lang w:val="es-MX"/>
+        </w:rPr>
+        <w:t>/</w:t>
+      </w:r>
+    </w:p>
+    <w:p>
+      <w:pPr>
+        <w:pStyle w:val="Prrafodelista"/>
+        <w:numPr>
+          <w:ilvl w:val="0"/>
+          <w:numId w:val="18"/>
+        </w:numPr>
         <w:rPr>
           <w:rFonts w:ascii="Arial" w:hAnsi="Arial" w:cs="Arial"/>
           <w:sz w:val="24"/>
           <w:szCs w:val="24"/>
-        </w:rPr>
-        <w:t xml:space="preserve">Vista </w:t>
-      </w:r>
-      <w:proofErr w:type="spellStart"/>
+          <w:lang w:val="es-MX"/>
+        </w:rPr>
+      </w:pPr>
       <w:r>
         <w:rPr>
           <w:rFonts w:ascii="Arial" w:hAnsi="Arial" w:cs="Arial"/>
           <w:sz w:val="24"/>
           <w:szCs w:val="24"/>
-        </w:rPr>
-        <w:t>asociada</w:t>
-      </w:r>
-      <w:proofErr w:type="spellEnd"/>
-      <w:r>
+          <w:lang w:val="es-MX"/>
+        </w:rPr>
+        <w:t xml:space="preserve">Vista asociada: </w:t>
+      </w:r>
+      <w:proofErr w:type="spellStart"/>
+      <w:r>
+        <w:rPr>
+          <w:rFonts w:ascii="Arial" w:hAnsi="Arial" w:cs="Arial"/>
+          <w:b/>
+          <w:bCs/>
+          <w:sz w:val="24"/>
+          <w:szCs w:val="24"/>
+          <w:lang w:val="es-MX"/>
+        </w:rPr>
+        <w:t>ProductCreateAPIView</w:t>
+      </w:r>
+      <w:proofErr w:type="spellEnd"/>
+    </w:p>
+    <w:p>
+      <w:pPr>
+        <w:ind w:left="720"/>
+      </w:pPr>
+      <w:r>
+        <w:t xml:space="preserve">9.  </w:t>
+      </w:r>
+      <w:r>
+        <w:rPr>
+          <w:b/>
+          <w:bCs/>
+        </w:rPr>
+        <w:t>/</w:t>
+      </w:r>
+      <w:proofErr w:type="spellStart"/>
+      <w:r>
+        <w:rPr>
+          <w:b/>
+          <w:bCs/>
+        </w:rPr>
+        <w:t>api</w:t>
+      </w:r>
+      <w:proofErr w:type="spellEnd"/>
+      <w:r>
+        <w:rPr>
+          <w:b/>
+          <w:bCs/>
+        </w:rPr>
+        <w:t>/products/&lt;</w:t>
+      </w:r>
+      <w:proofErr w:type="spellStart"/>
+      <w:r>
+        <w:rPr>
+          <w:b/>
+          <w:bCs/>
+        </w:rPr>
+        <w:t>int:pk</w:t>
+      </w:r>
+      <w:proofErr w:type="spellEnd"/>
+      <w:r>
+        <w:rPr>
+          <w:b/>
+          <w:bCs/>
+        </w:rPr>
+        <w:t>&gt;/</w:t>
+      </w:r>
+    </w:p>
+    <w:p>
+      <w:pPr>
+        <w:pStyle w:val="Prrafodelista"/>
+        <w:numPr>
+          <w:ilvl w:val="0"/>
+          <w:numId w:val="18"/>
+        </w:numPr>
         <w:rPr>
           <w:rFonts w:ascii="Arial" w:hAnsi="Arial" w:cs="Arial"/>
           <w:sz w:val="24"/>
           <w:szCs w:val="24"/>
         </w:rPr>
-        <w:t xml:space="preserve">: </w:t>
-      </w:r>
-      <w:proofErr w:type="spellStart"/>
-      <w:r>
-        <w:rPr>
-          <w:rFonts w:ascii="Arial" w:hAnsi="Arial" w:cs="Arial"/>
-          <w:b/>
-          <w:bCs/>
-          <w:sz w:val="24"/>
-          <w:szCs w:val="24"/>
-        </w:rPr>
-        <w:t>ProductDetailAPIView</w:t>
-      </w:r>
-      <w:proofErr w:type="spellEnd"/>
-    </w:p>
-    <w:p>
-      <w:pPr>
-        <w:ind w:left="720"/>
-      </w:pPr>
-      <w:r>
-        <w:t xml:space="preserve">10. </w:t>
-      </w:r>
-      <w:r>
-        <w:rPr>
-          <w:b/>
-          <w:bCs/>
-        </w:rPr>
-        <w:t>/</w:t>
-      </w:r>
-      <w:proofErr w:type="spellStart"/>
-      <w:r>
-        <w:rPr>
-          <w:b/>
-          <w:bCs/>
-        </w:rPr>
-        <w:t>api</w:t>
-      </w:r>
-      <w:proofErr w:type="spellEnd"/>
-      <w:r>
-        <w:rPr>
-          <w:b/>
-          <w:bCs/>
-        </w:rPr>
-        <w:t>/products/&lt;</w:t>
-      </w:r>
-      <w:proofErr w:type="spellStart"/>
-      <w:r>
-        <w:rPr>
-          <w:b/>
-          <w:bCs/>
-        </w:rPr>
-        <w:t>int:pk</w:t>
-      </w:r>
-      <w:proofErr w:type="spellEnd"/>
-      <w:r>
-        <w:rPr>
-          <w:b/>
-          <w:bCs/>
-        </w:rPr>
-        <w:t>&gt;/stock/</w:t>
-      </w:r>
-    </w:p>
-    <w:p>
-      <w:pPr>
-        <w:pStyle w:val="Prrafodelista"/>
-        <w:numPr>
-          <w:ilvl w:val="0"/>
-          <w:numId w:val="18"/>
-        </w:numPr>
+      </w:pPr>
+      <w:r>
         <w:rPr>
           <w:rFonts w:ascii="Arial" w:hAnsi="Arial" w:cs="Arial"/>
           <w:sz w:val="24"/>
           <w:szCs w:val="24"/>
-          <w:lang w:val="es-MX"/>
-        </w:rPr>
-      </w:pPr>
+        </w:rPr>
+        <w:t xml:space="preserve">Vista </w:t>
+      </w:r>
+      <w:proofErr w:type="spellStart"/>
       <w:r>
         <w:rPr>
           <w:rFonts w:ascii="Arial" w:hAnsi="Arial" w:cs="Arial"/>
           <w:sz w:val="24"/>
           <w:szCs w:val="24"/>
-          <w:lang w:val="es-MX"/>
-        </w:rPr>
-        <w:t xml:space="preserve">Vista asociada: </w:t>
-      </w:r>
-      <w:proofErr w:type="spellStart"/>
-      <w:r>
-        <w:rPr>
-          <w:rFonts w:ascii="Arial" w:hAnsi="Arial" w:cs="Arial"/>
-          <w:b/>
-          <w:bCs/>
-          <w:sz w:val="24"/>
-          <w:szCs w:val="24"/>
-          <w:lang w:val="es-MX"/>
-        </w:rPr>
-        <w:t>ProductStockAPIView</w:t>
-      </w:r>
-      <w:proofErr w:type="spellEnd"/>
-    </w:p>
-    <w:p>
-      <w:pPr>
-        <w:ind w:left="720"/>
-        <w:rPr>
-          <w:lang w:val="es-MX"/>
-        </w:rPr>
-      </w:pPr>
-      <w:r>
-        <w:rPr>
-          <w:lang w:val="es-MX"/>
-        </w:rPr>
-        <w:t xml:space="preserve">12. </w:t>
-      </w:r>
-      <w:r>
-        <w:rPr>
-          <w:b/>
-          <w:bCs/>
-          <w:lang w:val="es-MX"/>
-        </w:rPr>
-        <w:t>/api/</w:t>
-      </w:r>
-      <w:proofErr w:type="spellStart"/>
-      <w:r>
-        <w:rPr>
-          <w:b/>
-          <w:bCs/>
-          <w:lang w:val="es-MX"/>
-        </w:rPr>
-        <w:t>inventory</w:t>
-      </w:r>
-      <w:proofErr w:type="spellEnd"/>
-      <w:r>
-        <w:rPr>
-          <w:b/>
-          <w:bCs/>
-          <w:lang w:val="es-MX"/>
-        </w:rPr>
-        <w:t>/</w:t>
-      </w:r>
-      <w:proofErr w:type="spellStart"/>
-      <w:r>
-        <w:rPr>
-          <w:b/>
-          <w:bCs/>
-          <w:lang w:val="es-MX"/>
-        </w:rPr>
-        <w:t>entry</w:t>
-      </w:r>
-      <w:proofErr w:type="spellEnd"/>
-      <w:r>
-        <w:rPr>
-          <w:b/>
-          <w:bCs/>
-          <w:lang w:val="es-MX"/>
-        </w:rPr>
-        <w:t>/</w:t>
-      </w:r>
-      <w:proofErr w:type="spellStart"/>
-      <w:r>
-        <w:rPr>
-          <w:b/>
-          <w:bCs/>
-          <w:lang w:val="es-MX"/>
-        </w:rPr>
-        <w:t>create</w:t>
-      </w:r>
-      <w:proofErr w:type="spellEnd"/>
-      <w:r>
-        <w:rPr>
-          <w:b/>
-          <w:bCs/>
-          <w:lang w:val="es-MX"/>
-        </w:rPr>
-        <w:t>/</w:t>
-      </w:r>
-    </w:p>
-    <w:p>
-      <w:pPr>
-        <w:pStyle w:val="Prrafodelista"/>
-        <w:numPr>
-          <w:ilvl w:val="0"/>
-          <w:numId w:val="18"/>
-        </w:numPr>
+        </w:rPr>
+        <w:t>asociada</w:t>
+      </w:r>
+      <w:proofErr w:type="spellEnd"/>
+      <w:r>
         <w:rPr>
           <w:rFonts w:ascii="Arial" w:hAnsi="Arial" w:cs="Arial"/>
           <w:sz w:val="24"/>
           <w:szCs w:val="24"/>
-          <w:lang w:val="es-MX"/>
-        </w:rPr>
-      </w:pPr>
-      <w:r>
+        </w:rPr>
+        <w:t xml:space="preserve">: </w:t>
+      </w:r>
+      <w:proofErr w:type="spellStart"/>
+      <w:r>
+        <w:rPr>
+          <w:rFonts w:ascii="Arial" w:hAnsi="Arial" w:cs="Arial"/>
+          <w:b/>
+          <w:bCs/>
+          <w:sz w:val="24"/>
+          <w:szCs w:val="24"/>
+        </w:rPr>
+        <w:t>ProductDetailAPIView</w:t>
+      </w:r>
+      <w:proofErr w:type="spellEnd"/>
+    </w:p>
+    <w:p>
+      <w:pPr>
+        <w:ind w:left="720"/>
+      </w:pPr>
+      <w:r>
+        <w:t xml:space="preserve">10. </w:t>
+      </w:r>
+      <w:r>
+        <w:rPr>
+          <w:b/>
+          <w:bCs/>
+        </w:rPr>
+        <w:t>/</w:t>
+      </w:r>
+      <w:proofErr w:type="spellStart"/>
+      <w:r>
+        <w:rPr>
+          <w:b/>
+          <w:bCs/>
+        </w:rPr>
+        <w:t>api</w:t>
+      </w:r>
+      <w:proofErr w:type="spellEnd"/>
+      <w:r>
+        <w:rPr>
+          <w:b/>
+          <w:bCs/>
+        </w:rPr>
+        <w:t>/products/&lt;</w:t>
+      </w:r>
+      <w:proofErr w:type="spellStart"/>
+      <w:r>
+        <w:rPr>
+          <w:b/>
+          <w:bCs/>
+        </w:rPr>
+        <w:t>int:pk</w:t>
+      </w:r>
+      <w:proofErr w:type="spellEnd"/>
+      <w:r>
+        <w:rPr>
+          <w:b/>
+          <w:bCs/>
+        </w:rPr>
+        <w:t>&gt;/stock/</w:t>
+      </w:r>
+    </w:p>
+    <w:p>
+      <w:pPr>
+        <w:pStyle w:val="Prrafodelista"/>
+        <w:numPr>
+          <w:ilvl w:val="0"/>
+          <w:numId w:val="18"/>
+        </w:numPr>
         <w:rPr>
           <w:rFonts w:ascii="Arial" w:hAnsi="Arial" w:cs="Arial"/>
           <w:sz w:val="24"/>
           <w:szCs w:val="24"/>
           <w:lang w:val="es-MX"/>
         </w:rPr>
-        <w:t xml:space="preserve">Vista asociada: </w:t>
-      </w:r>
-      <w:proofErr w:type="spellStart"/>
-      <w:r>
-        <w:rPr>
-          <w:rFonts w:ascii="Arial" w:hAnsi="Arial" w:cs="Arial"/>
-          <w:b/>
-          <w:bCs/>
-          <w:sz w:val="24"/>
-          <w:szCs w:val="24"/>
-          <w:lang w:val="es-MX"/>
-        </w:rPr>
-        <w:t>InventoryEntryCreateAPIView</w:t>
-      </w:r>
-      <w:proofErr w:type="spellEnd"/>
-    </w:p>
-    <w:p>
-      <w:pPr>
-        <w:ind w:left="720"/>
-        <w:rPr>
-          <w:lang w:val="es-MX"/>
-        </w:rPr>
-      </w:pPr>
-      <w:r>
-        <w:rPr>
-          <w:lang w:val="es-MX"/>
-        </w:rPr>
-        <w:t xml:space="preserve">13. </w:t>
-      </w:r>
-      <w:r>
-        <w:rPr>
-          <w:b/>
-          <w:bCs/>
-          <w:lang w:val="es-MX"/>
-        </w:rPr>
-        <w:t>/api/</w:t>
-      </w:r>
-      <w:proofErr w:type="spellStart"/>
-      <w:r>
-        <w:rPr>
-          <w:b/>
-          <w:bCs/>
-          <w:lang w:val="es-MX"/>
-        </w:rPr>
-        <w:t>inventory</w:t>
-      </w:r>
-      <w:proofErr w:type="spellEnd"/>
-      <w:r>
-        <w:rPr>
-          <w:b/>
-          <w:bCs/>
-          <w:lang w:val="es-MX"/>
-        </w:rPr>
-        <w:t>/</w:t>
-      </w:r>
-      <w:proofErr w:type="spellStart"/>
-      <w:r>
-        <w:rPr>
-          <w:b/>
-          <w:bCs/>
-          <w:lang w:val="es-MX"/>
-        </w:rPr>
-        <w:t>exit</w:t>
-      </w:r>
-      <w:proofErr w:type="spellEnd"/>
-      <w:r>
-        <w:rPr>
-          <w:b/>
-          <w:bCs/>
-          <w:lang w:val="es-MX"/>
-        </w:rPr>
-        <w:t>/</w:t>
-      </w:r>
-      <w:proofErr w:type="spellStart"/>
-      <w:r>
-        <w:rPr>
-          <w:b/>
-          <w:bCs/>
-          <w:lang w:val="es-MX"/>
-        </w:rPr>
-        <w:t>create</w:t>
-      </w:r>
-      <w:proofErr w:type="spellEnd"/>
-      <w:r>
-        <w:rPr>
-          <w:b/>
-          <w:bCs/>
-          <w:lang w:val="es-MX"/>
-        </w:rPr>
-        <w:t>/</w:t>
-      </w:r>
-    </w:p>
-    <w:p>
-      <w:pPr>
-        <w:pStyle w:val="Prrafodelista"/>
-        <w:numPr>
-          <w:ilvl w:val="0"/>
-          <w:numId w:val="18"/>
-        </w:numPr>
+      </w:pPr>
+      <w:r>
         <w:rPr>
           <w:rFonts w:ascii="Arial" w:hAnsi="Arial" w:cs="Arial"/>
           <w:sz w:val="24"/>
           <w:szCs w:val="24"/>
           <w:lang w:val="es-MX"/>
         </w:rPr>
-      </w:pPr>
-      <w:r>
+        <w:t xml:space="preserve">Vista asociada: </w:t>
+      </w:r>
+      <w:proofErr w:type="spellStart"/>
+      <w:r>
+        <w:rPr>
+          <w:rFonts w:ascii="Arial" w:hAnsi="Arial" w:cs="Arial"/>
+          <w:b/>
+          <w:bCs/>
+          <w:sz w:val="24"/>
+          <w:szCs w:val="24"/>
+          <w:lang w:val="es-MX"/>
+        </w:rPr>
+        <w:t>ProductStockAPIView</w:t>
+      </w:r>
+      <w:proofErr w:type="spellEnd"/>
+    </w:p>
+    <w:p>
+      <w:pPr>
+        <w:ind w:left="720"/>
+        <w:rPr>
+          <w:lang w:val="es-MX"/>
+        </w:rPr>
+      </w:pPr>
+      <w:r>
+        <w:rPr>
+          <w:lang w:val="es-MX"/>
+        </w:rPr>
+        <w:t xml:space="preserve">12. </w:t>
+      </w:r>
+      <w:r>
+        <w:rPr>
+          <w:b/>
+          <w:bCs/>
+          <w:lang w:val="es-MX"/>
+        </w:rPr>
+        <w:t>/api/</w:t>
+      </w:r>
+      <w:proofErr w:type="spellStart"/>
+      <w:r>
+        <w:rPr>
+          <w:b/>
+          <w:bCs/>
+          <w:lang w:val="es-MX"/>
+        </w:rPr>
+        <w:t>inventory</w:t>
+      </w:r>
+      <w:proofErr w:type="spellEnd"/>
+      <w:r>
+        <w:rPr>
+          <w:b/>
+          <w:bCs/>
+          <w:lang w:val="es-MX"/>
+        </w:rPr>
+        <w:t>/</w:t>
+      </w:r>
+      <w:proofErr w:type="spellStart"/>
+      <w:r>
+        <w:rPr>
+          <w:b/>
+          <w:bCs/>
+          <w:lang w:val="es-MX"/>
+        </w:rPr>
+        <w:t>entry</w:t>
+      </w:r>
+      <w:proofErr w:type="spellEnd"/>
+      <w:r>
+        <w:rPr>
+          <w:b/>
+          <w:bCs/>
+          <w:lang w:val="es-MX"/>
+        </w:rPr>
+        <w:t>/</w:t>
+      </w:r>
+      <w:proofErr w:type="spellStart"/>
+      <w:r>
+        <w:rPr>
+          <w:b/>
+          <w:bCs/>
+          <w:lang w:val="es-MX"/>
+        </w:rPr>
+        <w:t>create</w:t>
+      </w:r>
+      <w:proofErr w:type="spellEnd"/>
+      <w:r>
+        <w:rPr>
+          <w:b/>
+          <w:bCs/>
+          <w:lang w:val="es-MX"/>
+        </w:rPr>
+        <w:t>/</w:t>
+      </w:r>
+    </w:p>
+    <w:p>
+      <w:pPr>
+        <w:pStyle w:val="Prrafodelista"/>
+        <w:numPr>
+          <w:ilvl w:val="0"/>
+          <w:numId w:val="18"/>
+        </w:numPr>
         <w:rPr>
           <w:rFonts w:ascii="Arial" w:hAnsi="Arial" w:cs="Arial"/>
           <w:sz w:val="24"/>
           <w:szCs w:val="24"/>
           <w:lang w:val="es-MX"/>
         </w:rPr>
-        <w:t xml:space="preserve">Vista asociada: </w:t>
-      </w:r>
-      <w:proofErr w:type="spellStart"/>
-      <w:r>
-        <w:rPr>
-          <w:rFonts w:ascii="Arial" w:hAnsi="Arial" w:cs="Arial"/>
-          <w:b/>
-          <w:bCs/>
-          <w:sz w:val="24"/>
-          <w:szCs w:val="24"/>
-          <w:lang w:val="es-MX"/>
-        </w:rPr>
-        <w:t>InventoryExitCreateAPIView</w:t>
-      </w:r>
-      <w:proofErr w:type="spellEnd"/>
-    </w:p>
-    <w:p>
-      <w:pPr>
-        <w:ind w:left="720"/>
-        <w:rPr>
-          <w:lang w:val="es-MX"/>
-        </w:rPr>
-      </w:pPr>
-      <w:r>
-        <w:rPr>
-          <w:lang w:val="es-MX"/>
-        </w:rPr>
-        <w:t xml:space="preserve">14. </w:t>
-      </w:r>
-      <w:r>
-        <w:rPr>
-          <w:b/>
-          <w:bCs/>
-          <w:lang w:val="es-MX"/>
-        </w:rPr>
-        <w:t>/api/</w:t>
-      </w:r>
-      <w:proofErr w:type="spellStart"/>
-      <w:r>
-        <w:rPr>
-          <w:b/>
-          <w:bCs/>
-          <w:lang w:val="es-MX"/>
-        </w:rPr>
-        <w:t>inventory</w:t>
-      </w:r>
-      <w:proofErr w:type="spellEnd"/>
-      <w:r>
-        <w:rPr>
-          <w:b/>
-          <w:bCs/>
-          <w:lang w:val="es-MX"/>
-        </w:rPr>
-        <w:t>/</w:t>
-      </w:r>
-      <w:proofErr w:type="spellStart"/>
-      <w:r>
-        <w:rPr>
-          <w:b/>
-          <w:bCs/>
-          <w:lang w:val="es-MX"/>
-        </w:rPr>
-        <w:t>entries</w:t>
-      </w:r>
-      <w:proofErr w:type="spellEnd"/>
-      <w:r>
-        <w:rPr>
-          <w:b/>
-          <w:bCs/>
-          <w:lang w:val="es-MX"/>
-        </w:rPr>
-        <w:t>/</w:t>
-      </w:r>
-    </w:p>
-    <w:p>
-      <w:pPr>
-        <w:pStyle w:val="Prrafodelista"/>
-        <w:numPr>
-          <w:ilvl w:val="0"/>
-          <w:numId w:val="18"/>
-        </w:numPr>
+      </w:pPr>
+      <w:r>
         <w:rPr>
           <w:rFonts w:ascii="Arial" w:hAnsi="Arial" w:cs="Arial"/>
           <w:sz w:val="24"/>
           <w:szCs w:val="24"/>
           <w:lang w:val="es-MX"/>
         </w:rPr>
-      </w:pPr>
-      <w:r>
+        <w:t xml:space="preserve">Vista asociada: </w:t>
+      </w:r>
+      <w:proofErr w:type="spellStart"/>
+      <w:r>
+        <w:rPr>
+          <w:rFonts w:ascii="Arial" w:hAnsi="Arial" w:cs="Arial"/>
+          <w:b/>
+          <w:bCs/>
+          <w:sz w:val="24"/>
+          <w:szCs w:val="24"/>
+          <w:lang w:val="es-MX"/>
+        </w:rPr>
+        <w:t>InventoryEntryCreateAPIView</w:t>
+      </w:r>
+      <w:proofErr w:type="spellEnd"/>
+    </w:p>
+    <w:p>
+      <w:pPr>
+        <w:ind w:left="720"/>
+        <w:rPr>
+          <w:lang w:val="es-MX"/>
+        </w:rPr>
+      </w:pPr>
+      <w:r>
+        <w:rPr>
+          <w:lang w:val="es-MX"/>
+        </w:rPr>
+        <w:t xml:space="preserve">13. </w:t>
+      </w:r>
+      <w:r>
+        <w:rPr>
+          <w:b/>
+          <w:bCs/>
+          <w:lang w:val="es-MX"/>
+        </w:rPr>
+        <w:t>/api/</w:t>
+      </w:r>
+      <w:proofErr w:type="spellStart"/>
+      <w:r>
+        <w:rPr>
+          <w:b/>
+          <w:bCs/>
+          <w:lang w:val="es-MX"/>
+        </w:rPr>
+        <w:t>inventory</w:t>
+      </w:r>
+      <w:proofErr w:type="spellEnd"/>
+      <w:r>
+        <w:rPr>
+          <w:b/>
+          <w:bCs/>
+          <w:lang w:val="es-MX"/>
+        </w:rPr>
+        <w:t>/</w:t>
+      </w:r>
+      <w:proofErr w:type="spellStart"/>
+      <w:r>
+        <w:rPr>
+          <w:b/>
+          <w:bCs/>
+          <w:lang w:val="es-MX"/>
+        </w:rPr>
+        <w:t>exit</w:t>
+      </w:r>
+      <w:proofErr w:type="spellEnd"/>
+      <w:r>
+        <w:rPr>
+          <w:b/>
+          <w:bCs/>
+          <w:lang w:val="es-MX"/>
+        </w:rPr>
+        <w:t>/</w:t>
+      </w:r>
+      <w:proofErr w:type="spellStart"/>
+      <w:r>
+        <w:rPr>
+          <w:b/>
+          <w:bCs/>
+          <w:lang w:val="es-MX"/>
+        </w:rPr>
+        <w:t>create</w:t>
+      </w:r>
+      <w:proofErr w:type="spellEnd"/>
+      <w:r>
+        <w:rPr>
+          <w:b/>
+          <w:bCs/>
+          <w:lang w:val="es-MX"/>
+        </w:rPr>
+        <w:t>/</w:t>
+      </w:r>
+    </w:p>
+    <w:p>
+      <w:pPr>
+        <w:pStyle w:val="Prrafodelista"/>
+        <w:numPr>
+          <w:ilvl w:val="0"/>
+          <w:numId w:val="18"/>
+        </w:numPr>
         <w:rPr>
           <w:rFonts w:ascii="Arial" w:hAnsi="Arial" w:cs="Arial"/>
           <w:sz w:val="24"/>
           <w:szCs w:val="24"/>
           <w:lang w:val="es-MX"/>
         </w:rPr>
-        <w:t xml:space="preserve">Vista asociada: </w:t>
-      </w:r>
-      <w:proofErr w:type="spellStart"/>
+      </w:pPr>
       <w:r>
         <w:rPr>
           <w:rFonts w:ascii="Arial" w:hAnsi="Arial" w:cs="Arial"/>
-          <w:b/>
-          <w:bCs/>
           <w:sz w:val="24"/>
           <w:szCs w:val="24"/>
           <w:lang w:val="es-MX"/>
         </w:rPr>
+        <w:t xml:space="preserve">Vista asociada: </w:t>
+      </w:r>
+      <w:proofErr w:type="spellStart"/>
+      <w:r>
+        <w:rPr>
+          <w:rFonts w:ascii="Arial" w:hAnsi="Arial" w:cs="Arial"/>
+          <w:b/>
+          <w:bCs/>
+          <w:sz w:val="24"/>
+          <w:szCs w:val="24"/>
+          <w:lang w:val="es-MX"/>
+        </w:rPr>
+        <w:t>InventoryExitCreateAPIView</w:t>
+      </w:r>
+      <w:proofErr w:type="spellEnd"/>
+    </w:p>
+    <w:p>
+      <w:pPr>
+        <w:ind w:left="720"/>
+        <w:rPr>
+          <w:lang w:val="es-MX"/>
+        </w:rPr>
+      </w:pPr>
+      <w:r>
+        <w:rPr>
+          <w:lang w:val="es-MX"/>
+        </w:rPr>
+        <w:t xml:space="preserve">14. </w:t>
+      </w:r>
+      <w:r>
+        <w:rPr>
+          <w:b/>
+          <w:bCs/>
+          <w:lang w:val="es-MX"/>
+        </w:rPr>
+        <w:t>/api/</w:t>
+      </w:r>
+      <w:proofErr w:type="spellStart"/>
+      <w:r>
+        <w:rPr>
+          <w:b/>
+          <w:bCs/>
+          <w:lang w:val="es-MX"/>
+        </w:rPr>
+        <w:t>inventory</w:t>
+      </w:r>
+      <w:proofErr w:type="spellEnd"/>
+      <w:r>
+        <w:rPr>
+          <w:b/>
+          <w:bCs/>
+          <w:lang w:val="es-MX"/>
+        </w:rPr>
+        <w:t>/</w:t>
+      </w:r>
+      <w:proofErr w:type="spellStart"/>
+      <w:r>
+        <w:rPr>
+          <w:b/>
+          <w:bCs/>
+          <w:lang w:val="es-MX"/>
+        </w:rPr>
+        <w:t>entries</w:t>
+      </w:r>
+      <w:proofErr w:type="spellEnd"/>
+      <w:r>
+        <w:rPr>
+          <w:b/>
+          <w:bCs/>
+          <w:lang w:val="es-MX"/>
+        </w:rPr>
+        <w:t>/</w:t>
+      </w:r>
+    </w:p>
+    <w:p>
+      <w:pPr>
+        <w:pStyle w:val="Prrafodelista"/>
+        <w:numPr>
+          <w:ilvl w:val="0"/>
+          <w:numId w:val="18"/>
+        </w:numPr>
+        <w:rPr>
+          <w:rFonts w:ascii="Arial" w:hAnsi="Arial" w:cs="Arial"/>
+          <w:sz w:val="24"/>
+          <w:szCs w:val="24"/>
+          <w:lang w:val="es-MX"/>
+        </w:rPr>
+      </w:pPr>
+      <w:r>
+        <w:rPr>
+          <w:rFonts w:ascii="Arial" w:hAnsi="Arial" w:cs="Arial"/>
+          <w:sz w:val="24"/>
+          <w:szCs w:val="24"/>
+          <w:lang w:val="es-MX"/>
+        </w:rPr>
+        <w:t xml:space="preserve">Vista asociada: </w:t>
+      </w:r>
+      <w:proofErr w:type="spellStart"/>
+      <w:r>
+        <w:rPr>
+          <w:rFonts w:ascii="Arial" w:hAnsi="Arial" w:cs="Arial"/>
+          <w:b/>
+          <w:bCs/>
+          <w:sz w:val="24"/>
+          <w:szCs w:val="24"/>
+          <w:lang w:val="es-MX"/>
+        </w:rPr>
         <w:t>InventoryEntryListAPIView</w:t>
       </w:r>
       <w:proofErr w:type="spellEnd"/>
@@ -10939,7 +10995,6 @@
         <w:rPr>
           <w:lang w:val="es-MX"/>
         </w:rPr>
-        <w:lastRenderedPageBreak/>
         <w:t xml:space="preserve">15. </w:t>
       </w:r>
       <w:r>
@@ -11849,6 +11904,119 @@
     </w:lvl>
   </w:abstractNum>
   <w:abstractNum w:abstractNumId="6" w15:restartNumberingAfterBreak="0">
+    <w:nsid w:val="32D56012"/>
+    <w:multiLevelType w:val="hybridMultilevel"/>
+    <w:tmpl w:val="CDE689DE"/>
+    <w:lvl w:ilvl="0" w:tplc="080A0001">
+      <w:start w:val="1"/>
+      <w:numFmt w:val="bullet"/>
+      <w:lvlText w:val=""/>
+      <w:lvlJc w:val="left"/>
+      <w:pPr>
+        <w:ind w:left="1440" w:hanging="360"/>
+      </w:pPr>
+      <w:rPr>
+        <w:rFonts w:ascii="Symbol" w:hAnsi="Symbol" w:hint="default"/>
+      </w:rPr>
+    </w:lvl>
+    <w:lvl w:ilvl="1" w:tplc="080A0003" w:tentative="1">
+      <w:start w:val="1"/>
+      <w:numFmt w:val="bullet"/>
+      <w:lvlText w:val="o"/>
+      <w:lvlJc w:val="left"/>
+      <w:pPr>
+        <w:ind w:left="2160" w:hanging="360"/>
+      </w:pPr>
+      <w:rPr>
+        <w:rFonts w:ascii="Courier New" w:hAnsi="Courier New" w:cs="Courier New" w:hint="default"/>
+      </w:rPr>
+    </w:lvl>
+    <w:lvl w:ilvl="2" w:tplc="080A0005" w:tentative="1">
+      <w:start w:val="1"/>
+      <w:numFmt w:val="bullet"/>
+      <w:lvlText w:val=""/>
+      <w:lvlJc w:val="left"/>
+      <w:pPr>
+        <w:ind w:left="2880" w:hanging="360"/>
+      </w:pPr>
+      <w:rPr>
+        <w:rFonts w:ascii="Wingdings" w:hAnsi="Wingdings" w:hint="default"/>
+      </w:rPr>
+    </w:lvl>
+    <w:lvl w:ilvl="3" w:tplc="080A0001" w:tentative="1">
+      <w:start w:val="1"/>
+      <w:numFmt w:val="bullet"/>
+      <w:lvlText w:val=""/>
+      <w:lvlJc w:val="left"/>
+      <w:pPr>
+        <w:ind w:left="3600" w:hanging="360"/>
+      </w:pPr>
+      <w:rPr>
+        <w:rFonts w:ascii="Symbol" w:hAnsi="Symbol" w:hint="default"/>
+      </w:rPr>
+    </w:lvl>
+    <w:lvl w:ilvl="4" w:tplc="080A0003" w:tentative="1">
+      <w:start w:val="1"/>
+      <w:numFmt w:val="bullet"/>
+      <w:lvlText w:val="o"/>
+      <w:lvlJc w:val="left"/>
+      <w:pPr>
+        <w:ind w:left="4320" w:hanging="360"/>
+      </w:pPr>
+      <w:rPr>
+        <w:rFonts w:ascii="Courier New" w:hAnsi="Courier New" w:cs="Courier New" w:hint="default"/>
+      </w:rPr>
+    </w:lvl>
+    <w:lvl w:ilvl="5" w:tplc="080A0005" w:tentative="1">
+      <w:start w:val="1"/>
+      <w:numFmt w:val="bullet"/>
+      <w:lvlText w:val=""/>
+      <w:lvlJc w:val="left"/>
+      <w:pPr>
+        <w:ind w:left="5040" w:hanging="360"/>
+      </w:pPr>
+      <w:rPr>
+        <w:rFonts w:ascii="Wingdings" w:hAnsi="Wingdings" w:hint="default"/>
+      </w:rPr>
+    </w:lvl>
+    <w:lvl w:ilvl="6" w:tplc="080A0001" w:tentative="1">
+      <w:start w:val="1"/>
+      <w:numFmt w:val="bullet"/>
+      <w:lvlText w:val=""/>
+      <w:lvlJc w:val="left"/>
+      <w:pPr>
+        <w:ind w:left="5760" w:hanging="360"/>
+      </w:pPr>
+      <w:rPr>
+        <w:rFonts w:ascii="Symbol" w:hAnsi="Symbol" w:hint="default"/>
+      </w:rPr>
+    </w:lvl>
+    <w:lvl w:ilvl="7" w:tplc="080A0003" w:tentative="1">
+      <w:start w:val="1"/>
+      <w:numFmt w:val="bullet"/>
+      <w:lvlText w:val="o"/>
+      <w:lvlJc w:val="left"/>
+      <w:pPr>
+        <w:ind w:left="6480" w:hanging="360"/>
+      </w:pPr>
+      <w:rPr>
+        <w:rFonts w:ascii="Courier New" w:hAnsi="Courier New" w:cs="Courier New" w:hint="default"/>
+      </w:rPr>
+    </w:lvl>
+    <w:lvl w:ilvl="8" w:tplc="080A0005" w:tentative="1">
+      <w:start w:val="1"/>
+      <w:numFmt w:val="bullet"/>
+      <w:lvlText w:val=""/>
+      <w:lvlJc w:val="left"/>
+      <w:pPr>
+        <w:ind w:left="7200" w:hanging="360"/>
+      </w:pPr>
+      <w:rPr>
+        <w:rFonts w:ascii="Wingdings" w:hAnsi="Wingdings" w:hint="default"/>
+      </w:rPr>
+    </w:lvl>
+  </w:abstractNum>
+  <w:abstractNum w:abstractNumId="7" w15:restartNumberingAfterBreak="0">
     <w:nsid w:val="38986A5D"/>
     <w:multiLevelType w:val="multilevel"/>
     <w:tmpl w:val="665C5520"/>
@@ -11972,7 +12140,7 @@
       </w:pPr>
     </w:lvl>
   </w:abstractNum>
-  <w:abstractNum w:abstractNumId="7" w15:restartNumberingAfterBreak="0">
+  <w:abstractNum w:abstractNumId="8" w15:restartNumberingAfterBreak="0">
     <w:nsid w:val="454A63F7"/>
     <w:multiLevelType w:val="hybridMultilevel"/>
     <w:tmpl w:val="7B5AC668"/>
@@ -12058,7 +12226,7 @@
       </w:pPr>
     </w:lvl>
   </w:abstractNum>
-  <w:abstractNum w:abstractNumId="8" w15:restartNumberingAfterBreak="0">
+  <w:abstractNum w:abstractNumId="9" w15:restartNumberingAfterBreak="0">
     <w:nsid w:val="49D249CA"/>
     <w:multiLevelType w:val="multilevel"/>
     <w:tmpl w:val="375C371A"/>
@@ -12179,7 +12347,7 @@
       </w:pPr>
     </w:lvl>
   </w:abstractNum>
-  <w:abstractNum w:abstractNumId="9" w15:restartNumberingAfterBreak="0">
+  <w:abstractNum w:abstractNumId="10" w15:restartNumberingAfterBreak="0">
     <w:nsid w:val="4BAA03D3"/>
     <w:multiLevelType w:val="multilevel"/>
     <w:tmpl w:val="375C371A"/>
@@ -12300,7 +12468,120 @@
       </w:pPr>
     </w:lvl>
   </w:abstractNum>
-  <w:abstractNum w:abstractNumId="10" w15:restartNumberingAfterBreak="0">
+  <w:abstractNum w:abstractNumId="11" w15:restartNumberingAfterBreak="0">
+    <w:nsid w:val="525729D8"/>
+    <w:multiLevelType w:val="hybridMultilevel"/>
+    <w:tmpl w:val="F2703F84"/>
+    <w:lvl w:ilvl="0" w:tplc="080A0001">
+      <w:start w:val="1"/>
+      <w:numFmt w:val="bullet"/>
+      <w:lvlText w:val=""/>
+      <w:lvlJc w:val="left"/>
+      <w:pPr>
+        <w:ind w:left="2880" w:hanging="360"/>
+      </w:pPr>
+      <w:rPr>
+        <w:rFonts w:ascii="Symbol" w:hAnsi="Symbol" w:hint="default"/>
+      </w:rPr>
+    </w:lvl>
+    <w:lvl w:ilvl="1" w:tplc="080A0003" w:tentative="1">
+      <w:start w:val="1"/>
+      <w:numFmt w:val="bullet"/>
+      <w:lvlText w:val="o"/>
+      <w:lvlJc w:val="left"/>
+      <w:pPr>
+        <w:ind w:left="3600" w:hanging="360"/>
+      </w:pPr>
+      <w:rPr>
+        <w:rFonts w:ascii="Courier New" w:hAnsi="Courier New" w:cs="Courier New" w:hint="default"/>
+      </w:rPr>
+    </w:lvl>
+    <w:lvl w:ilvl="2" w:tplc="080A0005" w:tentative="1">
+      <w:start w:val="1"/>
+      <w:numFmt w:val="bullet"/>
+      <w:lvlText w:val=""/>
+      <w:lvlJc w:val="left"/>
+      <w:pPr>
+        <w:ind w:left="4320" w:hanging="360"/>
+      </w:pPr>
+      <w:rPr>
+        <w:rFonts w:ascii="Wingdings" w:hAnsi="Wingdings" w:hint="default"/>
+      </w:rPr>
+    </w:lvl>
+    <w:lvl w:ilvl="3" w:tplc="080A0001" w:tentative="1">
+      <w:start w:val="1"/>
+      <w:numFmt w:val="bullet"/>
+      <w:lvlText w:val=""/>
+      <w:lvlJc w:val="left"/>
+      <w:pPr>
+        <w:ind w:left="5040" w:hanging="360"/>
+      </w:pPr>
+      <w:rPr>
+        <w:rFonts w:ascii="Symbol" w:hAnsi="Symbol" w:hint="default"/>
+      </w:rPr>
+    </w:lvl>
+    <w:lvl w:ilvl="4" w:tplc="080A0003" w:tentative="1">
+      <w:start w:val="1"/>
+      <w:numFmt w:val="bullet"/>
+      <w:lvlText w:val="o"/>
+      <w:lvlJc w:val="left"/>
+      <w:pPr>
+        <w:ind w:left="5760" w:hanging="360"/>
+      </w:pPr>
+      <w:rPr>
+        <w:rFonts w:ascii="Courier New" w:hAnsi="Courier New" w:cs="Courier New" w:hint="default"/>
+      </w:rPr>
+    </w:lvl>
+    <w:lvl w:ilvl="5" w:tplc="080A0005" w:tentative="1">
+      <w:start w:val="1"/>
+      <w:numFmt w:val="bullet"/>
+      <w:lvlText w:val=""/>
+      <w:lvlJc w:val="left"/>
+      <w:pPr>
+        <w:ind w:left="6480" w:hanging="360"/>
+      </w:pPr>
+      <w:rPr>
+        <w:rFonts w:ascii="Wingdings" w:hAnsi="Wingdings" w:hint="default"/>
+      </w:rPr>
+    </w:lvl>
+    <w:lvl w:ilvl="6" w:tplc="080A0001" w:tentative="1">
+      <w:start w:val="1"/>
+      <w:numFmt w:val="bullet"/>
+      <w:lvlText w:val=""/>
+      <w:lvlJc w:val="left"/>
+      <w:pPr>
+        <w:ind w:left="7200" w:hanging="360"/>
+      </w:pPr>
+      <w:rPr>
+        <w:rFonts w:ascii="Symbol" w:hAnsi="Symbol" w:hint="default"/>
+      </w:rPr>
+    </w:lvl>
+    <w:lvl w:ilvl="7" w:tplc="080A0003" w:tentative="1">
+      <w:start w:val="1"/>
+      <w:numFmt w:val="bullet"/>
+      <w:lvlText w:val="o"/>
+      <w:lvlJc w:val="left"/>
+      <w:pPr>
+        <w:ind w:left="7920" w:hanging="360"/>
+      </w:pPr>
+      <w:rPr>
+        <w:rFonts w:ascii="Courier New" w:hAnsi="Courier New" w:cs="Courier New" w:hint="default"/>
+      </w:rPr>
+    </w:lvl>
+    <w:lvl w:ilvl="8" w:tplc="080A0005" w:tentative="1">
+      <w:start w:val="1"/>
+      <w:numFmt w:val="bullet"/>
+      <w:lvlText w:val=""/>
+      <w:lvlJc w:val="left"/>
+      <w:pPr>
+        <w:ind w:left="8640" w:hanging="360"/>
+      </w:pPr>
+      <w:rPr>
+        <w:rFonts w:ascii="Wingdings" w:hAnsi="Wingdings" w:hint="default"/>
+      </w:rPr>
+    </w:lvl>
+  </w:abstractNum>
+  <w:abstractNum w:abstractNumId="12" w15:restartNumberingAfterBreak="0">
     <w:nsid w:val="53147B2C"/>
     <w:multiLevelType w:val="multilevel"/>
     <w:tmpl w:val="2FFE86E6"/>
@@ -12424,7 +12705,7 @@
       </w:pPr>
     </w:lvl>
   </w:abstractNum>
-  <w:abstractNum w:abstractNumId="11" w15:restartNumberingAfterBreak="0">
+  <w:abstractNum w:abstractNumId="13" w15:restartNumberingAfterBreak="0">
     <w:nsid w:val="55AE2A51"/>
     <w:multiLevelType w:val="multilevel"/>
     <w:tmpl w:val="C0CCCBF2"/>
@@ -12541,7 +12822,7 @@
       </w:pPr>
     </w:lvl>
   </w:abstractNum>
-  <w:abstractNum w:abstractNumId="12" w15:restartNumberingAfterBreak="0">
+  <w:abstractNum w:abstractNumId="14" w15:restartNumberingAfterBreak="0">
     <w:nsid w:val="57CC7C82"/>
     <w:multiLevelType w:val="multilevel"/>
     <w:tmpl w:val="9CAABA4C"/>
@@ -12666,7 +12947,120 @@
       </w:pPr>
     </w:lvl>
   </w:abstractNum>
-  <w:abstractNum w:abstractNumId="13" w15:restartNumberingAfterBreak="0">
+  <w:abstractNum w:abstractNumId="15" w15:restartNumberingAfterBreak="0">
+    <w:nsid w:val="5A036308"/>
+    <w:multiLevelType w:val="hybridMultilevel"/>
+    <w:tmpl w:val="C95A289C"/>
+    <w:lvl w:ilvl="0" w:tplc="080A0001">
+      <w:start w:val="1"/>
+      <w:numFmt w:val="bullet"/>
+      <w:lvlText w:val=""/>
+      <w:lvlJc w:val="left"/>
+      <w:pPr>
+        <w:ind w:left="720" w:hanging="360"/>
+      </w:pPr>
+      <w:rPr>
+        <w:rFonts w:ascii="Symbol" w:hAnsi="Symbol" w:hint="default"/>
+      </w:rPr>
+    </w:lvl>
+    <w:lvl w:ilvl="1" w:tplc="080A0003" w:tentative="1">
+      <w:start w:val="1"/>
+      <w:numFmt w:val="bullet"/>
+      <w:lvlText w:val="o"/>
+      <w:lvlJc w:val="left"/>
+      <w:pPr>
+        <w:ind w:left="1440" w:hanging="360"/>
+      </w:pPr>
+      <w:rPr>
+        <w:rFonts w:ascii="Courier New" w:hAnsi="Courier New" w:cs="Courier New" w:hint="default"/>
+      </w:rPr>
+    </w:lvl>
+    <w:lvl w:ilvl="2" w:tplc="080A0005" w:tentative="1">
+      <w:start w:val="1"/>
+      <w:numFmt w:val="bullet"/>
+      <w:lvlText w:val=""/>
+      <w:lvlJc w:val="left"/>
+      <w:pPr>
+        <w:ind w:left="2160" w:hanging="360"/>
+      </w:pPr>
+      <w:rPr>
+        <w:rFonts w:ascii="Wingdings" w:hAnsi="Wingdings" w:hint="default"/>
+      </w:rPr>
+    </w:lvl>
+    <w:lvl w:ilvl="3" w:tplc="080A0001" w:tentative="1">
+      <w:start w:val="1"/>
+      <w:numFmt w:val="bullet"/>
+      <w:lvlText w:val=""/>
+      <w:lvlJc w:val="left"/>
+      <w:pPr>
+        <w:ind w:left="2880" w:hanging="360"/>
+      </w:pPr>
+      <w:rPr>
+        <w:rFonts w:ascii="Symbol" w:hAnsi="Symbol" w:hint="default"/>
+      </w:rPr>
+    </w:lvl>
+    <w:lvl w:ilvl="4" w:tplc="080A0003" w:tentative="1">
+      <w:start w:val="1"/>
+      <w:numFmt w:val="bullet"/>
+      <w:lvlText w:val="o"/>
+      <w:lvlJc w:val="left"/>
+      <w:pPr>
+        <w:ind w:left="3600" w:hanging="360"/>
+      </w:pPr>
+      <w:rPr>
+        <w:rFonts w:ascii="Courier New" w:hAnsi="Courier New" w:cs="Courier New" w:hint="default"/>
+      </w:rPr>
+    </w:lvl>
+    <w:lvl w:ilvl="5" w:tplc="080A0005" w:tentative="1">
+      <w:start w:val="1"/>
+      <w:numFmt w:val="bullet"/>
+      <w:lvlText w:val=""/>
+      <w:lvlJc w:val="left"/>
+      <w:pPr>
+        <w:ind w:left="4320" w:hanging="360"/>
+      </w:pPr>
+      <w:rPr>
+        <w:rFonts w:ascii="Wingdings" w:hAnsi="Wingdings" w:hint="default"/>
+      </w:rPr>
+    </w:lvl>
+    <w:lvl w:ilvl="6" w:tplc="080A0001" w:tentative="1">
+      <w:start w:val="1"/>
+      <w:numFmt w:val="bullet"/>
+      <w:lvlText w:val=""/>
+      <w:lvlJc w:val="left"/>
+      <w:pPr>
+        <w:ind w:left="5040" w:hanging="360"/>
+      </w:pPr>
+      <w:rPr>
+        <w:rFonts w:ascii="Symbol" w:hAnsi="Symbol" w:hint="default"/>
+      </w:rPr>
+    </w:lvl>
+    <w:lvl w:ilvl="7" w:tplc="080A0003" w:tentative="1">
+      <w:start w:val="1"/>
+      <w:numFmt w:val="bullet"/>
+      <w:lvlText w:val="o"/>
+      <w:lvlJc w:val="left"/>
+      <w:pPr>
+        <w:ind w:left="5760" w:hanging="360"/>
+      </w:pPr>
+      <w:rPr>
+        <w:rFonts w:ascii="Courier New" w:hAnsi="Courier New" w:cs="Courier New" w:hint="default"/>
+      </w:rPr>
+    </w:lvl>
+    <w:lvl w:ilvl="8" w:tplc="080A0005" w:tentative="1">
+      <w:start w:val="1"/>
+      <w:numFmt w:val="bullet"/>
+      <w:lvlText w:val=""/>
+      <w:lvlJc w:val="left"/>
+      <w:pPr>
+        <w:ind w:left="6480" w:hanging="360"/>
+      </w:pPr>
+      <w:rPr>
+        <w:rFonts w:ascii="Wingdings" w:hAnsi="Wingdings" w:hint="default"/>
+      </w:rPr>
+    </w:lvl>
+  </w:abstractNum>
+  <w:abstractNum w:abstractNumId="16" w15:restartNumberingAfterBreak="0">
     <w:nsid w:val="5D567763"/>
     <w:multiLevelType w:val="hybridMultilevel"/>
     <w:tmpl w:val="A3D80B18"/>
@@ -12779,7 +13173,7 @@
       </w:rPr>
     </w:lvl>
   </w:abstractNum>
-  <w:abstractNum w:abstractNumId="14" w15:restartNumberingAfterBreak="0">
+  <w:abstractNum w:abstractNumId="17" w15:restartNumberingAfterBreak="0">
     <w:nsid w:val="67C82ECC"/>
     <w:multiLevelType w:val="multilevel"/>
     <w:tmpl w:val="26561EEE"/>
@@ -12896,7 +13290,7 @@
       </w:pPr>
     </w:lvl>
   </w:abstractNum>
-  <w:abstractNum w:abstractNumId="15" w15:restartNumberingAfterBreak="0">
+  <w:abstractNum w:abstractNumId="18" w15:restartNumberingAfterBreak="0">
     <w:nsid w:val="691D4F95"/>
     <w:multiLevelType w:val="hybridMultilevel"/>
     <w:tmpl w:val="328C9F6C"/>
@@ -13009,7 +13403,7 @@
       </w:rPr>
     </w:lvl>
   </w:abstractNum>
-  <w:abstractNum w:abstractNumId="16" w15:restartNumberingAfterBreak="0">
+  <w:abstractNum w:abstractNumId="19" w15:restartNumberingAfterBreak="0">
     <w:nsid w:val="6FB120A0"/>
     <w:multiLevelType w:val="multilevel"/>
     <w:tmpl w:val="C0CCCBF2"/>
@@ -13126,7 +13520,7 @@
       </w:pPr>
     </w:lvl>
   </w:abstractNum>
-  <w:abstractNum w:abstractNumId="17" w15:restartNumberingAfterBreak="0">
+  <w:abstractNum w:abstractNumId="20" w15:restartNumberingAfterBreak="0">
     <w:nsid w:val="796F6021"/>
     <w:multiLevelType w:val="multilevel"/>
     <w:tmpl w:val="5E1EFC52"/>
@@ -13251,55 +13645,64 @@
     <w:abstractNumId w:val="2"/>
   </w:num>
   <w:num w:numId="2" w16cid:durableId="845636332">
-    <w:abstractNumId w:val="11"/>
+    <w:abstractNumId w:val="13"/>
   </w:num>
   <w:num w:numId="3" w16cid:durableId="628168806">
-    <w:abstractNumId w:val="16"/>
+    <w:abstractNumId w:val="19"/>
   </w:num>
   <w:num w:numId="4" w16cid:durableId="1795907621">
     <w:abstractNumId w:val="5"/>
   </w:num>
   <w:num w:numId="5" w16cid:durableId="1367219511">
-    <w:abstractNumId w:val="17"/>
+    <w:abstractNumId w:val="20"/>
   </w:num>
   <w:num w:numId="6" w16cid:durableId="2091584386">
     <w:abstractNumId w:val="3"/>
   </w:num>
   <w:num w:numId="7" w16cid:durableId="1783568340">
-    <w:abstractNumId w:val="7"/>
+    <w:abstractNumId w:val="8"/>
   </w:num>
   <w:num w:numId="8" w16cid:durableId="787116956">
-    <w:abstractNumId w:val="12"/>
+    <w:abstractNumId w:val="14"/>
   </w:num>
   <w:num w:numId="9" w16cid:durableId="1928035749">
-    <w:abstractNumId w:val="9"/>
+    <w:abstractNumId w:val="10"/>
   </w:num>
   <w:num w:numId="10" w16cid:durableId="1459765377">
     <w:abstractNumId w:val="1"/>
   </w:num>
   <w:num w:numId="11" w16cid:durableId="1593050882">
-    <w:abstractNumId w:val="8"/>
+    <w:abstractNumId w:val="9"/>
   </w:num>
   <w:num w:numId="12" w16cid:durableId="355548677">
-    <w:abstractNumId w:val="6"/>
+    <w:abstractNumId w:val="7"/>
   </w:num>
   <w:num w:numId="13" w16cid:durableId="700789633">
-    <w:abstractNumId w:val="10"/>
+    <w:abstractNumId w:val="12"/>
   </w:num>
   <w:num w:numId="14" w16cid:durableId="1901940409">
     <w:abstractNumId w:val="4"/>
   </w:num>
   <w:num w:numId="15" w16cid:durableId="936407601">
-    <w:abstractNumId w:val="13"/>
+    <w:abstractNumId w:val="16"/>
   </w:num>
   <w:num w:numId="16" w16cid:durableId="664936546">
     <w:abstractNumId w:val="0"/>
   </w:num>
   <w:num w:numId="17" w16cid:durableId="1670714813">
-    <w:abstractNumId w:val="14"/>
+    <w:abstractNumId w:val="17"/>
   </w:num>
   <w:num w:numId="18" w16cid:durableId="1443648542">
+    <w:abstractNumId w:val="18"/>
+  </w:num>
+  <w:num w:numId="19" w16cid:durableId="1816684409">
     <w:abstractNumId w:val="15"/>
+  </w:num>
+  <w:num w:numId="20" w16cid:durableId="458375143">
+    <w:abstractNumId w:val="11"/>
+  </w:num>
+  <w:num w:numId="21" w16cid:durableId="1839231007">
+    <w:abstractNumId w:val="6"/>
   </w:num>
 </w:numbering>
 </file>
@@ -13702,7 +14105,7 @@
   <w:style w:type="paragraph" w:default="1" w:styleId="Normal">
     <w:name w:val="Normal"/>
     <w:qFormat/>
-    <w:rsid w:val="005F0F46"/>
+    <w:rsid w:val="0093471C"/>
     <w:pPr>
       <w:jc w:val="both"/>
     </w:pPr>

</xml_diff>